<commit_message>
Add results of tests and graphs
</commit_message>
<xml_diff>
--- a/61950.docx
+++ b/61950.docx
@@ -990,6 +990,7 @@
             <w:rFonts w:ascii="Calibri" w:eastAsia="Calibri" w:hAnsi="Calibri" w:cs="Calibri"/>
             <w:sz w:val="19"/>
             <w:szCs w:val="19"/>
+            <w:lang w:val="ru-RU"/>
           </w:rPr>
           <w:t>4</w:t>
         </w:r>
@@ -1654,7 +1655,6 @@
           <w:szCs w:val="32"/>
           <w:lang w:val="ru-RU"/>
         </w:rPr>
-        <w:lastRenderedPageBreak/>
         <w:t xml:space="preserve">Условие на </w:t>
       </w:r>
       <w:proofErr w:type="spellStart"/>
@@ -1696,6 +1696,7 @@
           <w:rFonts w:ascii="Calibri" w:eastAsia="Calibri" w:hAnsi="Calibri" w:cs="Calibri"/>
           <w:lang w:val="ru-RU"/>
         </w:rPr>
+        <w:lastRenderedPageBreak/>
         <w:t>Числото</w:t>
       </w:r>
       <w:proofErr w:type="spellEnd"/>
@@ -4157,7 +4158,7 @@
           </mc:Choice>
           <mc:Fallback>
             <w:pict>
-              <v:line w14:anchorId="44578558" id="Shape 1" o:spid="_x0000_s1026" style="position:absolute;z-index:-251666944;visibility:visible;mso-wrap-style:square;mso-wrap-distance-left:9pt;mso-wrap-distance-top:0;mso-wrap-distance-right:9pt;mso-wrap-distance-bottom:0;mso-position-horizontal:absolute;mso-position-horizontal-relative:text;mso-position-vertical:absolute;mso-position-vertical-relative:text" from="-.15pt,9.65pt" to="453.5pt,9.65pt" o:gfxdata="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" o:allowincell="f" filled="t" strokecolor="#bfbfbf" strokeweight=".16931mm">
+              <v:line w14:anchorId="570423DF" id="Shape 1" o:spid="_x0000_s1026" style="position:absolute;z-index:-251666944;visibility:visible;mso-wrap-style:square;mso-wrap-distance-left:9pt;mso-wrap-distance-top:0;mso-wrap-distance-right:9pt;mso-wrap-distance-bottom:0;mso-position-horizontal:absolute;mso-position-horizontal-relative:text;mso-position-vertical:absolute;mso-position-vertical-relative:text" from="-.15pt,9.65pt" to="453.5pt,9.65pt" o:gfxdata="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" o:allowincell="f" filled="t" strokecolor="#bfbfbf" strokeweight=".16931mm">
                 <v:stroke joinstyle="miter"/>
                 <o:lock v:ext="edit" shapetype="f"/>
               </v:line>
@@ -4225,7 +4226,7 @@
           </mc:Choice>
           <mc:Fallback>
             <w:pict>
-              <v:line w14:anchorId="17B9F117" id="Shape 2" o:spid="_x0000_s1026" style="position:absolute;z-index:-251665920;visibility:visible;mso-wrap-style:square;mso-wrap-distance-left:9pt;mso-wrap-distance-top:0;mso-wrap-distance-right:9pt;mso-wrap-distance-bottom:0;mso-position-horizontal:absolute;mso-position-horizontal-relative:text;mso-position-vertical:absolute;mso-position-vertical-relative:text" from=".05pt,9.4pt" to=".05pt,110.55pt" o:gfxdata="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" o:allowincell="f" filled="t" strokecolor="#bfbfbf" strokeweight=".48pt">
+              <v:line w14:anchorId="66AAFE61" id="Shape 2" o:spid="_x0000_s1026" style="position:absolute;z-index:-251665920;visibility:visible;mso-wrap-style:square;mso-wrap-distance-left:9pt;mso-wrap-distance-top:0;mso-wrap-distance-right:9pt;mso-wrap-distance-bottom:0;mso-position-horizontal:absolute;mso-position-horizontal-relative:text;mso-position-vertical:absolute;mso-position-vertical-relative:text" from=".05pt,9.4pt" to=".05pt,110.55pt" o:gfxdata="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" o:allowincell="f" filled="t" strokecolor="#bfbfbf" strokeweight=".48pt">
                 <v:stroke joinstyle="miter"/>
                 <o:lock v:ext="edit" shapetype="f"/>
               </v:line>
@@ -4293,7 +4294,7 @@
           </mc:Choice>
           <mc:Fallback>
             <w:pict>
-              <v:line w14:anchorId="2CBF54FD" id="Shape 4" o:spid="_x0000_s1026" style="position:absolute;z-index:-251661312;visibility:visible;mso-wrap-style:square;mso-wrap-distance-left:9pt;mso-wrap-distance-top:0;mso-wrap-distance-right:9pt;mso-wrap-distance-bottom:0;mso-position-horizontal:absolute;mso-position-horizontal-relative:text;mso-position-vertical:absolute;mso-position-vertical-relative:text" from="453.25pt,9.4pt" to="453.25pt,110.55pt" o:gfxdata="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" o:allowincell="f" filled="t" strokecolor="#bfbfbf" strokeweight=".48pt">
+              <v:line w14:anchorId="001A017A" id="Shape 4" o:spid="_x0000_s1026" style="position:absolute;z-index:-251661312;visibility:visible;mso-wrap-style:square;mso-wrap-distance-left:9pt;mso-wrap-distance-top:0;mso-wrap-distance-right:9pt;mso-wrap-distance-bottom:0;mso-position-horizontal:absolute;mso-position-horizontal-relative:text;mso-position-vertical:absolute;mso-position-vertical-relative:text" from="453.25pt,9.4pt" to="453.25pt,110.55pt" o:gfxdata="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" o:allowincell="f" filled="t" strokecolor="#bfbfbf" strokeweight=".48pt">
                 <v:stroke joinstyle="miter"/>
                 <o:lock v:ext="edit" shapetype="f"/>
               </v:line>
@@ -5270,7 +5271,7 @@
           </mc:Choice>
           <mc:Fallback>
             <w:pict>
-              <v:line w14:anchorId="390D6667" id="Shape 3" o:spid="_x0000_s1026" style="position:absolute;z-index:-251662336;visibility:visible;mso-wrap-style:square;mso-wrap-distance-left:9pt;mso-wrap-distance-top:0;mso-wrap-distance-right:9pt;mso-wrap-distance-bottom:0;mso-position-horizontal:absolute;mso-position-horizontal-relative:text;mso-position-vertical:absolute;mso-position-vertical-relative:text" from="-.15pt,8.75pt" to="453.5pt,8.75pt" o:gfxdata="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" o:allowincell="f" filled="t" strokecolor="#bfbfbf" strokeweight=".16931mm">
+              <v:line w14:anchorId="3D8E182F" id="Shape 3" o:spid="_x0000_s1026" style="position:absolute;z-index:-251662336;visibility:visible;mso-wrap-style:square;mso-wrap-distance-left:9pt;mso-wrap-distance-top:0;mso-wrap-distance-right:9pt;mso-wrap-distance-bottom:0;mso-position-horizontal:absolute;mso-position-horizontal-relative:text;mso-position-vertical:absolute;mso-position-vertical-relative:text" from="-.15pt,8.75pt" to="453.5pt,8.75pt" o:gfxdata="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" o:allowincell="f" filled="t" strokecolor="#bfbfbf" strokeweight=".16931mm">
                 <v:stroke joinstyle="miter"/>
                 <o:lock v:ext="edit" shapetype="f"/>
               </v:line>
@@ -5286,12 +5287,14 @@
         <w:rPr>
           <w:sz w:val="20"/>
           <w:szCs w:val="20"/>
+          <w:lang w:val="ru-RU"/>
         </w:rPr>
       </w:pPr>
       <w:r>
         <w:rPr>
           <w:sz w:val="20"/>
           <w:szCs w:val="20"/>
+          <w:lang w:val="ru-RU"/>
         </w:rPr>
         <w:t>3</w:t>
       </w:r>
@@ -5733,6 +5736,7 @@
         <w:ind w:firstLine="708"/>
         <w:rPr>
           <w:rFonts w:asciiTheme="minorHAnsi" w:hAnsiTheme="minorHAnsi" w:cstheme="minorHAnsi"/>
+          <w:lang w:val="ru-RU"/>
         </w:rPr>
       </w:pPr>
     </w:p>
@@ -5818,15 +5822,7 @@
                   <w:sz w:val="32"/>
                   <w:szCs w:val="32"/>
                 </w:rPr>
-                <m:t>*</m:t>
-              </m:r>
-              <m:r>
-                <w:rPr>
-                  <w:rFonts w:ascii="Cambria Math" w:hAnsi="Cambria Math" w:cs="Cambria Math"/>
-                  <w:sz w:val="32"/>
-                  <w:szCs w:val="32"/>
-                </w:rPr>
-                <m:t>Sum</m:t>
+                <m:t>*Sum</m:t>
               </m:r>
             </m:den>
           </m:f>
@@ -5955,8 +5951,6 @@
         </w:rPr>
         <w:t xml:space="preserve"> Измерването започва след прочитането и обработването на входните параметри.</w:t>
       </w:r>
-      <w:bookmarkStart w:id="4" w:name="_GoBack"/>
-      <w:bookmarkEnd w:id="4"/>
     </w:p>
     <w:p>
       <w:pPr>
@@ -6137,6 +6131,7 @@
           <w:rFonts w:eastAsia="Calibri Light"/>
           <w:sz w:val="20"/>
           <w:szCs w:val="20"/>
+          <w:lang w:val="ru-RU"/>
         </w:rPr>
         <w:t>4</w:t>
       </w:r>
@@ -6381,7 +6376,21 @@
           <w:rFonts w:ascii="Calibri" w:eastAsia="Calibri" w:hAnsi="Calibri" w:cs="Calibri"/>
           <w:lang w:val="bg-BG"/>
         </w:rPr>
-        <w:t xml:space="preserve">с точност 50000 елемента от редицата. </w:t>
+        <w:t xml:space="preserve">с точност </w:t>
+      </w:r>
+      <w:r>
+        <w:rPr>
+          <w:rFonts w:ascii="Calibri" w:eastAsia="Calibri" w:hAnsi="Calibri" w:cs="Calibri"/>
+          <w:lang w:val="ru-RU"/>
+        </w:rPr>
+        <w:t>32000</w:t>
+      </w:r>
+      <w:r>
+        <w:rPr>
+          <w:rFonts w:ascii="Calibri" w:eastAsia="Calibri" w:hAnsi="Calibri" w:cs="Calibri"/>
+          <w:lang w:val="bg-BG"/>
+        </w:rPr>
+        <w:t xml:space="preserve"> елемента от редицата. </w:t>
       </w:r>
       <w:r>
         <w:rPr>
@@ -7153,6 +7162,13 @@
                 <w:szCs w:val="20"/>
               </w:rPr>
             </w:pPr>
+            <w:r>
+              <w:rPr>
+                <w:sz w:val="20"/>
+                <w:szCs w:val="20"/>
+              </w:rPr>
+              <w:t>16193</w:t>
+            </w:r>
           </w:p>
         </w:tc>
         <w:tc>
@@ -7274,6 +7290,13 @@
                 <w:szCs w:val="20"/>
               </w:rPr>
             </w:pPr>
+            <w:r>
+              <w:rPr>
+                <w:sz w:val="20"/>
+                <w:szCs w:val="20"/>
+              </w:rPr>
+              <w:t>8185</w:t>
+            </w:r>
           </w:p>
         </w:tc>
         <w:tc>
@@ -7294,6 +7317,13 @@
                 <w:szCs w:val="20"/>
               </w:rPr>
             </w:pPr>
+            <w:r>
+              <w:rPr>
+                <w:sz w:val="20"/>
+                <w:szCs w:val="20"/>
+              </w:rPr>
+              <w:t>1.978375</w:t>
+            </w:r>
           </w:p>
         </w:tc>
         <w:tc>
@@ -7314,6 +7344,13 @@
                 <w:szCs w:val="20"/>
               </w:rPr>
             </w:pPr>
+            <w:r>
+              <w:rPr>
+                <w:sz w:val="20"/>
+                <w:szCs w:val="20"/>
+              </w:rPr>
+              <w:t>0.989187</w:t>
+            </w:r>
           </w:p>
         </w:tc>
         <w:tc>
@@ -7383,6 +7420,13 @@
                 <w:szCs w:val="20"/>
               </w:rPr>
             </w:pPr>
+            <w:r>
+              <w:rPr>
+                <w:sz w:val="20"/>
+                <w:szCs w:val="20"/>
+              </w:rPr>
+              <w:t>5462</w:t>
+            </w:r>
           </w:p>
         </w:tc>
         <w:tc>
@@ -7403,6 +7447,13 @@
                 <w:szCs w:val="20"/>
               </w:rPr>
             </w:pPr>
+            <w:r>
+              <w:rPr>
+                <w:sz w:val="20"/>
+                <w:szCs w:val="20"/>
+              </w:rPr>
+              <w:t>2.964665</w:t>
+            </w:r>
           </w:p>
         </w:tc>
         <w:tc>
@@ -7423,6 +7474,13 @@
                 <w:szCs w:val="20"/>
               </w:rPr>
             </w:pPr>
+            <w:r>
+              <w:rPr>
+                <w:sz w:val="20"/>
+                <w:szCs w:val="20"/>
+              </w:rPr>
+              <w:t>0.988221</w:t>
+            </w:r>
           </w:p>
         </w:tc>
         <w:tc>
@@ -7492,6 +7550,13 @@
                 <w:szCs w:val="20"/>
               </w:rPr>
             </w:pPr>
+            <w:r>
+              <w:rPr>
+                <w:sz w:val="20"/>
+                <w:szCs w:val="20"/>
+              </w:rPr>
+              <w:t>4120</w:t>
+            </w:r>
           </w:p>
         </w:tc>
         <w:tc>
@@ -7512,6 +7577,13 @@
                 <w:szCs w:val="20"/>
               </w:rPr>
             </w:pPr>
+            <w:r>
+              <w:rPr>
+                <w:sz w:val="20"/>
+                <w:szCs w:val="20"/>
+              </w:rPr>
+              <w:t>3.930339</w:t>
+            </w:r>
           </w:p>
         </w:tc>
         <w:tc>
@@ -7532,6 +7604,13 @@
                 <w:szCs w:val="20"/>
               </w:rPr>
             </w:pPr>
+            <w:r>
+              <w:rPr>
+                <w:sz w:val="20"/>
+                <w:szCs w:val="20"/>
+              </w:rPr>
+              <w:t>0.982584</w:t>
+            </w:r>
           </w:p>
         </w:tc>
         <w:tc>
@@ -7601,6 +7680,13 @@
                 <w:szCs w:val="20"/>
               </w:rPr>
             </w:pPr>
+            <w:r>
+              <w:rPr>
+                <w:sz w:val="20"/>
+                <w:szCs w:val="20"/>
+              </w:rPr>
+              <w:t>3310</w:t>
+            </w:r>
           </w:p>
         </w:tc>
         <w:tc>
@@ -7621,6 +7707,13 @@
                 <w:szCs w:val="20"/>
               </w:rPr>
             </w:pPr>
+            <w:r>
+              <w:rPr>
+                <w:sz w:val="20"/>
+                <w:szCs w:val="20"/>
+              </w:rPr>
+              <w:t>4.892145</w:t>
+            </w:r>
           </w:p>
         </w:tc>
         <w:tc>
@@ -7641,6 +7734,13 @@
                 <w:szCs w:val="20"/>
               </w:rPr>
             </w:pPr>
+            <w:r>
+              <w:rPr>
+                <w:sz w:val="20"/>
+                <w:szCs w:val="20"/>
+              </w:rPr>
+              <w:t>0.978429</w:t>
+            </w:r>
           </w:p>
         </w:tc>
         <w:tc>
@@ -7710,6 +7810,13 @@
                 <w:szCs w:val="20"/>
               </w:rPr>
             </w:pPr>
+            <w:r>
+              <w:rPr>
+                <w:sz w:val="20"/>
+                <w:szCs w:val="20"/>
+              </w:rPr>
+              <w:t>2761</w:t>
+            </w:r>
           </w:p>
         </w:tc>
         <w:tc>
@@ -7730,6 +7837,13 @@
                 <w:szCs w:val="20"/>
               </w:rPr>
             </w:pPr>
+            <w:r>
+              <w:rPr>
+                <w:sz w:val="20"/>
+                <w:szCs w:val="20"/>
+              </w:rPr>
+              <w:t>5.864904</w:t>
+            </w:r>
           </w:p>
         </w:tc>
         <w:tc>
@@ -7750,6 +7864,13 @@
                 <w:szCs w:val="20"/>
               </w:rPr>
             </w:pPr>
+            <w:r>
+              <w:rPr>
+                <w:sz w:val="20"/>
+                <w:szCs w:val="20"/>
+              </w:rPr>
+              <w:t>0.977484</w:t>
+            </w:r>
           </w:p>
         </w:tc>
         <w:tc>
@@ -7819,6 +7940,13 @@
                 <w:szCs w:val="20"/>
               </w:rPr>
             </w:pPr>
+            <w:r>
+              <w:rPr>
+                <w:sz w:val="20"/>
+                <w:szCs w:val="20"/>
+              </w:rPr>
+              <w:t>2375</w:t>
+            </w:r>
           </w:p>
         </w:tc>
         <w:tc>
@@ -7839,6 +7967,13 @@
                 <w:szCs w:val="20"/>
               </w:rPr>
             </w:pPr>
+            <w:r>
+              <w:rPr>
+                <w:sz w:val="20"/>
+                <w:szCs w:val="20"/>
+              </w:rPr>
+              <w:t>6.818105</w:t>
+            </w:r>
           </w:p>
         </w:tc>
         <w:tc>
@@ -7859,6 +7994,13 @@
                 <w:szCs w:val="20"/>
               </w:rPr>
             </w:pPr>
+            <w:r>
+              <w:rPr>
+                <w:sz w:val="20"/>
+                <w:szCs w:val="20"/>
+              </w:rPr>
+              <w:t>0.974015</w:t>
+            </w:r>
           </w:p>
         </w:tc>
         <w:tc>
@@ -7928,6 +8070,13 @@
                 <w:szCs w:val="20"/>
               </w:rPr>
             </w:pPr>
+            <w:r>
+              <w:rPr>
+                <w:sz w:val="20"/>
+                <w:szCs w:val="20"/>
+              </w:rPr>
+              <w:t>2085</w:t>
+            </w:r>
           </w:p>
         </w:tc>
         <w:tc>
@@ -7948,6 +8097,13 @@
                 <w:szCs w:val="20"/>
               </w:rPr>
             </w:pPr>
+            <w:r>
+              <w:rPr>
+                <w:sz w:val="20"/>
+                <w:szCs w:val="20"/>
+              </w:rPr>
+              <w:t>7.766426</w:t>
+            </w:r>
           </w:p>
         </w:tc>
         <w:tc>
@@ -7968,6 +8124,13 @@
                 <w:szCs w:val="20"/>
               </w:rPr>
             </w:pPr>
+            <w:r>
+              <w:rPr>
+                <w:sz w:val="20"/>
+                <w:szCs w:val="20"/>
+              </w:rPr>
+              <w:t>0.970803</w:t>
+            </w:r>
           </w:p>
         </w:tc>
         <w:tc>
@@ -8037,6 +8200,13 @@
                 <w:szCs w:val="20"/>
               </w:rPr>
             </w:pPr>
+            <w:r>
+              <w:rPr>
+                <w:sz w:val="20"/>
+                <w:szCs w:val="20"/>
+              </w:rPr>
+              <w:t>1861</w:t>
+            </w:r>
           </w:p>
         </w:tc>
         <w:tc>
@@ -8057,6 +8227,13 @@
                 <w:szCs w:val="20"/>
               </w:rPr>
             </w:pPr>
+            <w:r>
+              <w:rPr>
+                <w:sz w:val="20"/>
+                <w:szCs w:val="20"/>
+              </w:rPr>
+              <w:t>8.701235</w:t>
+            </w:r>
           </w:p>
         </w:tc>
         <w:tc>
@@ -8077,6 +8254,13 @@
                 <w:szCs w:val="20"/>
               </w:rPr>
             </w:pPr>
+            <w:r>
+              <w:rPr>
+                <w:sz w:val="20"/>
+                <w:szCs w:val="20"/>
+              </w:rPr>
+              <w:t>0.966803</w:t>
+            </w:r>
           </w:p>
         </w:tc>
         <w:tc>
@@ -8146,6 +8330,13 @@
                 <w:szCs w:val="20"/>
               </w:rPr>
             </w:pPr>
+            <w:r>
+              <w:rPr>
+                <w:sz w:val="20"/>
+                <w:szCs w:val="20"/>
+              </w:rPr>
+              <w:t>1682</w:t>
+            </w:r>
           </w:p>
         </w:tc>
         <w:tc>
@@ -8166,6 +8357,13 @@
                 <w:szCs w:val="20"/>
               </w:rPr>
             </w:pPr>
+            <w:r>
+              <w:rPr>
+                <w:sz w:val="20"/>
+                <w:szCs w:val="20"/>
+              </w:rPr>
+              <w:t>9.627229</w:t>
+            </w:r>
           </w:p>
         </w:tc>
         <w:tc>
@@ -8186,6 +8384,13 @@
                 <w:szCs w:val="20"/>
               </w:rPr>
             </w:pPr>
+            <w:r>
+              <w:rPr>
+                <w:sz w:val="20"/>
+                <w:szCs w:val="20"/>
+              </w:rPr>
+              <w:t>0.962722</w:t>
+            </w:r>
           </w:p>
         </w:tc>
         <w:tc>
@@ -8253,8 +8458,17 @@
               <w:rPr>
                 <w:sz w:val="20"/>
                 <w:szCs w:val="20"/>
+                <w:lang w:val="bg-BG"/>
               </w:rPr>
             </w:pPr>
+            <w:r>
+              <w:rPr>
+                <w:sz w:val="20"/>
+                <w:szCs w:val="20"/>
+                <w:lang w:val="bg-BG"/>
+              </w:rPr>
+              <w:t>1532</w:t>
+            </w:r>
           </w:p>
         </w:tc>
         <w:tc>
@@ -8275,6 +8489,13 @@
                 <w:szCs w:val="20"/>
               </w:rPr>
             </w:pPr>
+            <w:r>
+              <w:rPr>
+                <w:sz w:val="20"/>
+                <w:szCs w:val="20"/>
+              </w:rPr>
+              <w:t>10.569843</w:t>
+            </w:r>
           </w:p>
         </w:tc>
         <w:tc>
@@ -8295,6 +8516,13 @@
                 <w:szCs w:val="20"/>
               </w:rPr>
             </w:pPr>
+            <w:r>
+              <w:rPr>
+                <w:sz w:val="20"/>
+                <w:szCs w:val="20"/>
+              </w:rPr>
+              <w:t>0.960894</w:t>
+            </w:r>
           </w:p>
         </w:tc>
         <w:tc>
@@ -8362,8 +8590,17 @@
               <w:rPr>
                 <w:sz w:val="20"/>
                 <w:szCs w:val="20"/>
+                <w:lang w:val="bg-BG"/>
               </w:rPr>
             </w:pPr>
+            <w:r>
+              <w:rPr>
+                <w:sz w:val="20"/>
+                <w:szCs w:val="20"/>
+                <w:lang w:val="bg-BG"/>
+              </w:rPr>
+              <w:t>1437</w:t>
+            </w:r>
           </w:p>
         </w:tc>
         <w:tc>
@@ -8384,6 +8621,13 @@
                 <w:szCs w:val="20"/>
               </w:rPr>
             </w:pPr>
+            <w:r>
+              <w:rPr>
+                <w:sz w:val="20"/>
+                <w:szCs w:val="20"/>
+              </w:rPr>
+              <w:t>11.268615</w:t>
+            </w:r>
           </w:p>
         </w:tc>
         <w:tc>
@@ -8404,6 +8648,13 @@
                 <w:szCs w:val="20"/>
               </w:rPr>
             </w:pPr>
+            <w:r>
+              <w:rPr>
+                <w:sz w:val="20"/>
+                <w:szCs w:val="20"/>
+              </w:rPr>
+              <w:t>0.939051</w:t>
+            </w:r>
           </w:p>
         </w:tc>
         <w:tc>
@@ -8471,8 +8722,17 @@
               <w:rPr>
                 <w:sz w:val="20"/>
                 <w:szCs w:val="20"/>
+                <w:lang w:val="bg-BG"/>
               </w:rPr>
             </w:pPr>
+            <w:r>
+              <w:rPr>
+                <w:sz w:val="20"/>
+                <w:szCs w:val="20"/>
+                <w:lang w:val="bg-BG"/>
+              </w:rPr>
+              <w:t>1354</w:t>
+            </w:r>
           </w:p>
         </w:tc>
         <w:tc>
@@ -8493,6 +8753,13 @@
                 <w:szCs w:val="20"/>
               </w:rPr>
             </w:pPr>
+            <w:r>
+              <w:rPr>
+                <w:sz w:val="20"/>
+                <w:szCs w:val="20"/>
+              </w:rPr>
+              <w:t>11.959379</w:t>
+            </w:r>
           </w:p>
         </w:tc>
         <w:tc>
@@ -8513,6 +8780,13 @@
                 <w:szCs w:val="20"/>
               </w:rPr>
             </w:pPr>
+            <w:r>
+              <w:rPr>
+                <w:sz w:val="20"/>
+                <w:szCs w:val="20"/>
+              </w:rPr>
+              <w:t>0.919952</w:t>
+            </w:r>
           </w:p>
         </w:tc>
         <w:tc>
@@ -8582,6 +8856,13 @@
                 <w:szCs w:val="20"/>
               </w:rPr>
             </w:pPr>
+            <w:r>
+              <w:rPr>
+                <w:sz w:val="20"/>
+                <w:szCs w:val="20"/>
+              </w:rPr>
+              <w:t>1338</w:t>
+            </w:r>
           </w:p>
         </w:tc>
         <w:tc>
@@ -8602,6 +8883,13 @@
                 <w:szCs w:val="20"/>
               </w:rPr>
             </w:pPr>
+            <w:r>
+              <w:rPr>
+                <w:sz w:val="20"/>
+                <w:szCs w:val="20"/>
+              </w:rPr>
+              <w:t>12.102391</w:t>
+            </w:r>
           </w:p>
         </w:tc>
         <w:tc>
@@ -8622,6 +8910,13 @@
                 <w:szCs w:val="20"/>
               </w:rPr>
             </w:pPr>
+            <w:r>
+              <w:rPr>
+                <w:sz w:val="20"/>
+                <w:szCs w:val="20"/>
+              </w:rPr>
+              <w:t>0.864456</w:t>
+            </w:r>
           </w:p>
         </w:tc>
         <w:tc>
@@ -8691,6 +8986,13 @@
                 <w:szCs w:val="20"/>
               </w:rPr>
             </w:pPr>
+            <w:r>
+              <w:rPr>
+                <w:sz w:val="20"/>
+                <w:szCs w:val="20"/>
+              </w:rPr>
+              <w:t>1302</w:t>
+            </w:r>
           </w:p>
         </w:tc>
         <w:tc>
@@ -8711,6 +9013,13 @@
                 <w:szCs w:val="20"/>
               </w:rPr>
             </w:pPr>
+            <w:r>
+              <w:rPr>
+                <w:sz w:val="20"/>
+                <w:szCs w:val="20"/>
+              </w:rPr>
+              <w:t>12.437019</w:t>
+            </w:r>
           </w:p>
         </w:tc>
         <w:tc>
@@ -8731,6 +9040,13 @@
                 <w:szCs w:val="20"/>
               </w:rPr>
             </w:pPr>
+            <w:r>
+              <w:rPr>
+                <w:sz w:val="20"/>
+                <w:szCs w:val="20"/>
+              </w:rPr>
+              <w:t>0.829134</w:t>
+            </w:r>
           </w:p>
         </w:tc>
         <w:tc>
@@ -8800,6 +9116,13 @@
                 <w:szCs w:val="20"/>
               </w:rPr>
             </w:pPr>
+            <w:r>
+              <w:rPr>
+                <w:sz w:val="20"/>
+                <w:szCs w:val="20"/>
+              </w:rPr>
+              <w:t>1241</w:t>
+            </w:r>
           </w:p>
         </w:tc>
         <w:tc>
@@ -8820,6 +9143,13 @@
                 <w:szCs w:val="20"/>
               </w:rPr>
             </w:pPr>
+            <w:r>
+              <w:rPr>
+                <w:sz w:val="20"/>
+                <w:szCs w:val="20"/>
+              </w:rPr>
+              <w:t>13.048348</w:t>
+            </w:r>
           </w:p>
         </w:tc>
         <w:tc>
@@ -8838,9 +9168,15 @@
               <w:rPr>
                 <w:sz w:val="20"/>
                 <w:szCs w:val="20"/>
-                <w:lang w:val="bg-BG"/>
               </w:rPr>
             </w:pPr>
+            <w:r>
+              <w:rPr>
+                <w:sz w:val="20"/>
+                <w:szCs w:val="20"/>
+              </w:rPr>
+              <w:t>0.815521</w:t>
+            </w:r>
           </w:p>
         </w:tc>
         <w:tc>
@@ -8919,7 +9255,7 @@
           </mc:Choice>
           <mc:Fallback>
             <w:pict>
-              <v:rect w14:anchorId="4FBDFDA8" id="Shape 14" o:spid="_x0000_s1026" style="position:absolute;margin-left:452.75pt;margin-top:-167.9pt;width:1pt;height:1pt;z-index:-251653632;visibility:visible;mso-wrap-style:square;mso-wrap-distance-left:9pt;mso-wrap-distance-top:0;mso-wrap-distance-right:9pt;mso-wrap-distance-bottom:0;mso-position-horizontal:absolute;mso-position-horizontal-relative:text;mso-position-vertical:absolute;mso-position-vertical-relative:text;v-text-anchor:top" o:gfxdata="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" o:allowincell="f" fillcolor="black" stroked="f">
+              <v:rect w14:anchorId="0D73C90E" id="Shape 14" o:spid="_x0000_s1026" style="position:absolute;margin-left:452.75pt;margin-top:-167.9pt;width:1pt;height:1pt;z-index:-251653632;visibility:visible;mso-wrap-style:square;mso-wrap-distance-left:9pt;mso-wrap-distance-top:0;mso-wrap-distance-right:9pt;mso-wrap-distance-bottom:0;mso-position-horizontal:absolute;mso-position-horizontal-relative:text;mso-position-vertical:absolute;mso-position-vertical-relative:text;v-text-anchor:top" o:gfxdata="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" o:allowincell="f" fillcolor="black" stroked="f">
                 <v:path arrowok="t"/>
               </v:rect>
             </w:pict>
@@ -9076,29 +9412,15 @@
         <w:t>:</w:t>
       </w:r>
     </w:p>
-    <w:p>
-      <w:pPr>
-        <w:spacing w:line="241" w:lineRule="exact"/>
-        <w:rPr>
-          <w:sz w:val="20"/>
-          <w:szCs w:val="20"/>
-          <w:lang w:val="ru-RU"/>
-        </w:rPr>
-      </w:pPr>
-    </w:p>
-    <w:p>
-      <w:pPr>
+    <w:p/>
+    <w:p>
+      <w:pPr>
+        <w:pStyle w:val="ListParagraph"/>
         <w:numPr>
           <w:ilvl w:val="0"/>
-          <w:numId w:val="11"/>
+          <w:numId w:val="16"/>
         </w:numPr>
-        <w:tabs>
-          <w:tab w:val="left" w:pos="720"/>
-        </w:tabs>
-        <w:ind w:left="720" w:hanging="364"/>
-        <w:jc w:val="both"/>
-        <w:rPr>
-          <w:rFonts w:ascii="Symbol" w:eastAsia="Symbol" w:hAnsi="Symbol" w:cs="Symbol"/>
+        <w:rPr>
           <w:lang w:val="ru-RU"/>
         </w:rPr>
       </w:pPr>
@@ -9191,7 +9513,21 @@
           <w:rFonts w:ascii="Calibri" w:eastAsia="Calibri" w:hAnsi="Calibri" w:cs="Calibri"/>
           <w:lang w:val="bg-BG"/>
         </w:rPr>
-        <w:t>с точност 50000 елемента от редицата</w:t>
+        <w:t xml:space="preserve">с точност </w:t>
+      </w:r>
+      <w:r>
+        <w:rPr>
+          <w:rFonts w:ascii="Calibri" w:eastAsia="Calibri" w:hAnsi="Calibri" w:cs="Calibri"/>
+          <w:lang w:val="ru-RU"/>
+        </w:rPr>
+        <w:t>32000</w:t>
+      </w:r>
+      <w:r>
+        <w:rPr>
+          <w:rFonts w:ascii="Calibri" w:eastAsia="Calibri" w:hAnsi="Calibri" w:cs="Calibri"/>
+          <w:lang w:val="bg-BG"/>
+        </w:rPr>
+        <w:t xml:space="preserve"> елемента от редицата</w:t>
       </w:r>
       <w:r>
         <w:rPr>
@@ -9302,7 +9638,14 @@
           <w:rFonts w:ascii="Calibri" w:eastAsia="Calibri" w:hAnsi="Calibri" w:cs="Calibri"/>
           <w:lang w:val="ru-RU"/>
         </w:rPr>
-        <w:t>всичките</w:t>
+        <w:t>в</w:t>
+      </w:r>
+      <w:r>
+        <w:rPr>
+          <w:rFonts w:ascii="Calibri" w:eastAsia="Calibri" w:hAnsi="Calibri" w:cs="Calibri"/>
+          <w:lang w:val="ru-RU"/>
+        </w:rPr>
+        <w:t>сичките</w:t>
       </w:r>
       <w:proofErr w:type="spellEnd"/>
       <w:r>
@@ -9331,33 +9674,30 @@
     </w:p>
     <w:p>
       <w:pPr>
-        <w:spacing w:line="20" w:lineRule="exact"/>
-        <w:rPr>
-          <w:sz w:val="20"/>
-          <w:szCs w:val="20"/>
+        <w:pStyle w:val="ListParagraph"/>
+        <w:rPr>
+          <w:lang w:val="ru-RU"/>
+        </w:rPr>
+      </w:pPr>
+    </w:p>
+    <w:p>
+      <w:pPr>
+        <w:ind w:left="360"/>
+        <w:jc w:val="center"/>
+        <w:rPr>
           <w:lang w:val="ru-RU"/>
         </w:rPr>
       </w:pPr>
       <w:r>
         <w:rPr>
           <w:noProof/>
-          <w:sz w:val="20"/>
-          <w:szCs w:val="20"/>
           <w:lang w:val="bg-BG" w:eastAsia="bg-BG"/>
         </w:rPr>
         <w:drawing>
-          <wp:anchor distT="0" distB="0" distL="114300" distR="114300" simplePos="0" relativeHeight="251663872" behindDoc="1" locked="0" layoutInCell="0" allowOverlap="1">
-            <wp:simplePos x="0" y="0"/>
-            <wp:positionH relativeFrom="column">
-              <wp:posOffset>587375</wp:posOffset>
-            </wp:positionH>
-            <wp:positionV relativeFrom="paragraph">
-              <wp:posOffset>115570</wp:posOffset>
-            </wp:positionV>
-            <wp:extent cx="4580890" cy="2752090"/>
+          <wp:inline distT="0" distB="0" distL="0" distR="0" wp14:anchorId="63CF46D8" wp14:editId="70D5F9B9">
+            <wp:extent cx="5038090" cy="2958226"/>
             <wp:effectExtent l="0" t="0" r="0" b="0"/>
-            <wp:wrapNone/>
-            <wp:docPr id="15" name="Picture 15"/>
+            <wp:docPr id="7" name="Picture 7"/>
             <wp:cNvGraphicFramePr>
               <a:graphicFrameLocks xmlns:a="http://schemas.openxmlformats.org/drawingml/2006/main" noChangeAspect="1"/>
             </wp:cNvGraphicFramePr>
@@ -9365,841 +9705,64 @@
               <a:graphicData uri="http://schemas.openxmlformats.org/drawingml/2006/picture">
                 <pic:pic xmlns:pic="http://schemas.openxmlformats.org/drawingml/2006/picture">
                   <pic:nvPicPr>
-                    <pic:cNvPr id="0" name="Picture 15"/>
-                    <pic:cNvPicPr>
-                      <a:picLocks noChangeAspect="1" noChangeArrowheads="1"/>
-                    </pic:cNvPicPr>
+                    <pic:cNvPr id="1" name=""/>
+                    <pic:cNvPicPr/>
                   </pic:nvPicPr>
                   <pic:blipFill>
-                    <a:blip r:embed="rId7">
-                      <a:extLst/>
-                    </a:blip>
-                    <a:srcRect/>
+                    <a:blip r:embed="rId7"/>
                     <a:stretch>
                       <a:fillRect/>
                     </a:stretch>
                   </pic:blipFill>
-                  <pic:spPr bwMode="auto">
+                  <pic:spPr>
                     <a:xfrm>
                       <a:off x="0" y="0"/>
-                      <a:ext cx="4580890" cy="2752090"/>
+                      <a:ext cx="5056569" cy="2969076"/>
                     </a:xfrm>
                     <a:prstGeom prst="rect">
                       <a:avLst/>
                     </a:prstGeom>
-                    <a:noFill/>
                   </pic:spPr>
                 </pic:pic>
               </a:graphicData>
             </a:graphic>
-          </wp:anchor>
+          </wp:inline>
         </w:drawing>
       </w:r>
     </w:p>
     <w:p>
       <w:pPr>
-        <w:spacing w:line="318" w:lineRule="exact"/>
+        <w:ind w:left="360"/>
+        <w:jc w:val="center"/>
+        <w:rPr>
+          <w:lang w:val="ru-RU"/>
+        </w:rPr>
+      </w:pPr>
+    </w:p>
+    <w:p>
+      <w:pPr>
+        <w:ind w:left="360"/>
+        <w:jc w:val="center"/>
         <w:rPr>
           <w:sz w:val="20"/>
           <w:szCs w:val="20"/>
           <w:lang w:val="ru-RU"/>
         </w:rPr>
       </w:pPr>
-    </w:p>
-    <w:p>
-      <w:pPr>
-        <w:ind w:right="20"/>
+      <w:r>
+        <w:rPr>
+          <w:lang w:val="ru-RU"/>
+        </w:rPr>
+        <w:t>5</w:t>
+      </w:r>
+    </w:p>
+    <w:p>
+      <w:pPr>
+        <w:ind w:left="360"/>
         <w:jc w:val="center"/>
         <w:rPr>
-          <w:sz w:val="20"/>
-          <w:szCs w:val="20"/>
-          <w:lang w:val="ru-RU"/>
-        </w:rPr>
-      </w:pPr>
-      <w:proofErr w:type="spellStart"/>
-      <w:r>
-        <w:rPr>
-          <w:rFonts w:ascii="Calibri" w:eastAsia="Calibri" w:hAnsi="Calibri" w:cs="Calibri"/>
-          <w:color w:val="595959"/>
-          <w:sz w:val="16"/>
-          <w:szCs w:val="16"/>
-          <w:lang w:val="ru-RU"/>
-        </w:rPr>
-        <w:t>Време</w:t>
-      </w:r>
-      <w:proofErr w:type="spellEnd"/>
-      <w:r>
-        <w:rPr>
-          <w:rFonts w:ascii="Calibri" w:eastAsia="Calibri" w:hAnsi="Calibri" w:cs="Calibri"/>
-          <w:color w:val="595959"/>
-          <w:sz w:val="16"/>
-          <w:szCs w:val="16"/>
-          <w:lang w:val="ru-RU"/>
-        </w:rPr>
-        <w:t xml:space="preserve"> за </w:t>
-      </w:r>
-      <w:proofErr w:type="spellStart"/>
-      <w:r>
-        <w:rPr>
-          <w:rFonts w:ascii="Calibri" w:eastAsia="Calibri" w:hAnsi="Calibri" w:cs="Calibri"/>
-          <w:color w:val="595959"/>
-          <w:sz w:val="16"/>
-          <w:szCs w:val="16"/>
-          <w:lang w:val="ru-RU"/>
-        </w:rPr>
-        <w:t>определяне</w:t>
-      </w:r>
-      <w:proofErr w:type="spellEnd"/>
-      <w:r>
-        <w:rPr>
-          <w:rFonts w:ascii="Calibri" w:eastAsia="Calibri" w:hAnsi="Calibri" w:cs="Calibri"/>
-          <w:color w:val="595959"/>
-          <w:sz w:val="16"/>
-          <w:szCs w:val="16"/>
-          <w:lang w:val="ru-RU"/>
-        </w:rPr>
-        <w:t xml:space="preserve"> на </w:t>
-      </w:r>
-      <w:proofErr w:type="spellStart"/>
-      <w:r>
-        <w:rPr>
-          <w:rFonts w:ascii="Calibri" w:eastAsia="Calibri" w:hAnsi="Calibri" w:cs="Calibri"/>
-          <w:color w:val="595959"/>
-          <w:sz w:val="16"/>
-          <w:szCs w:val="16"/>
-          <w:lang w:val="ru-RU"/>
-        </w:rPr>
-        <w:t>минималната</w:t>
-      </w:r>
-      <w:proofErr w:type="spellEnd"/>
-      <w:r>
-        <w:rPr>
-          <w:rFonts w:ascii="Calibri" w:eastAsia="Calibri" w:hAnsi="Calibri" w:cs="Calibri"/>
-          <w:color w:val="595959"/>
-          <w:sz w:val="16"/>
-          <w:szCs w:val="16"/>
-          <w:lang w:val="ru-RU"/>
-        </w:rPr>
-        <w:t xml:space="preserve"> описана, около множество от 4000 точки</w:t>
-      </w:r>
-    </w:p>
-    <w:p>
-      <w:pPr>
-        <w:spacing w:line="1" w:lineRule="exact"/>
-        <w:rPr>
-          <w:sz w:val="20"/>
-          <w:szCs w:val="20"/>
-          <w:lang w:val="ru-RU"/>
-        </w:rPr>
-      </w:pPr>
-    </w:p>
-    <w:p>
-      <w:pPr>
-        <w:ind w:right="20"/>
-        <w:jc w:val="center"/>
-        <w:rPr>
-          <w:sz w:val="20"/>
-          <w:szCs w:val="20"/>
-        </w:rPr>
-      </w:pPr>
-      <w:proofErr w:type="spellStart"/>
-      <w:proofErr w:type="gramStart"/>
-      <w:r>
-        <w:rPr>
-          <w:rFonts w:ascii="Calibri" w:eastAsia="Calibri" w:hAnsi="Calibri" w:cs="Calibri"/>
-          <w:color w:val="595959"/>
-          <w:sz w:val="16"/>
-          <w:szCs w:val="16"/>
-        </w:rPr>
-        <w:t>окръжност</w:t>
-      </w:r>
-      <w:proofErr w:type="spellEnd"/>
-      <w:proofErr w:type="gramEnd"/>
-    </w:p>
-    <w:p>
-      <w:pPr>
-        <w:sectPr>
-          <w:pgSz w:w="11900" w:h="16838"/>
-          <w:pgMar w:top="1406" w:right="1406" w:bottom="419" w:left="1420" w:header="0" w:footer="0" w:gutter="0"/>
-          <w:cols w:space="720" w:equalWidth="0">
-            <w:col w:w="9080"/>
-          </w:cols>
-        </w:sectPr>
-      </w:pPr>
-    </w:p>
-    <w:p>
-      <w:pPr>
-        <w:spacing w:line="200" w:lineRule="exact"/>
-        <w:rPr>
-          <w:sz w:val="20"/>
-          <w:szCs w:val="20"/>
-        </w:rPr>
-      </w:pPr>
-    </w:p>
-    <w:p>
-      <w:pPr>
-        <w:spacing w:line="200" w:lineRule="exact"/>
-        <w:rPr>
-          <w:sz w:val="20"/>
-          <w:szCs w:val="20"/>
-        </w:rPr>
-      </w:pPr>
-    </w:p>
-    <w:p>
-      <w:pPr>
-        <w:spacing w:line="200" w:lineRule="exact"/>
-        <w:rPr>
-          <w:sz w:val="20"/>
-          <w:szCs w:val="20"/>
-        </w:rPr>
-      </w:pPr>
-    </w:p>
-    <w:p>
-      <w:pPr>
-        <w:spacing w:line="200" w:lineRule="exact"/>
-        <w:rPr>
-          <w:sz w:val="20"/>
-          <w:szCs w:val="20"/>
-        </w:rPr>
-      </w:pPr>
-    </w:p>
-    <w:p>
-      <w:pPr>
-        <w:spacing w:line="200" w:lineRule="exact"/>
-        <w:rPr>
-          <w:sz w:val="20"/>
-          <w:szCs w:val="20"/>
-        </w:rPr>
-      </w:pPr>
-    </w:p>
-    <w:p>
-      <w:pPr>
-        <w:spacing w:line="205" w:lineRule="exact"/>
-        <w:rPr>
-          <w:sz w:val="20"/>
-          <w:szCs w:val="20"/>
-        </w:rPr>
-      </w:pPr>
-    </w:p>
-    <w:tbl>
-      <w:tblPr>
-        <w:tblW w:w="0" w:type="auto"/>
-        <w:tblInd w:w="1174" w:type="dxa"/>
-        <w:tblLayout w:type="fixed"/>
-        <w:tblCellMar>
-          <w:left w:w="0" w:type="dxa"/>
-          <w:right w:w="0" w:type="dxa"/>
-        </w:tblCellMar>
-        <w:tblLook w:val="04A0" w:firstRow="1" w:lastRow="0" w:firstColumn="1" w:lastColumn="0" w:noHBand="0" w:noVBand="1"/>
-      </w:tblPr>
-      <w:tblGrid>
-        <w:gridCol w:w="195"/>
-      </w:tblGrid>
-      <w:tr>
-        <w:trPr>
-          <w:trHeight w:val="780"/>
-        </w:trPr>
-        <w:tc>
-          <w:tcPr>
-            <w:tcW w:w="195" w:type="dxa"/>
-            <w:textDirection w:val="btLr"/>
-            <w:vAlign w:val="bottom"/>
-          </w:tcPr>
-          <w:p>
-            <w:pPr>
-              <w:rPr>
-                <w:sz w:val="20"/>
-                <w:szCs w:val="20"/>
-              </w:rPr>
-            </w:pPr>
-            <w:r>
-              <w:rPr>
-                <w:rFonts w:ascii="Calibri" w:eastAsia="Calibri" w:hAnsi="Calibri" w:cs="Calibri"/>
-                <w:color w:val="595959"/>
-                <w:sz w:val="16"/>
-                <w:szCs w:val="16"/>
-              </w:rPr>
-              <w:t>време в ms</w:t>
-            </w:r>
-          </w:p>
-        </w:tc>
-      </w:tr>
-    </w:tbl>
-    <w:p>
-      <w:pPr>
-        <w:spacing w:line="20" w:lineRule="exact"/>
-        <w:rPr>
-          <w:sz w:val="20"/>
-          <w:szCs w:val="20"/>
-        </w:rPr>
-      </w:pPr>
-      <w:r>
-        <w:rPr>
-          <w:sz w:val="20"/>
-          <w:szCs w:val="20"/>
-        </w:rPr>
-        <w:br w:type="column"/>
-      </w:r>
-    </w:p>
-    <w:p>
-      <w:pPr>
-        <w:spacing w:line="120" w:lineRule="exact"/>
-        <w:rPr>
-          <w:sz w:val="20"/>
-          <w:szCs w:val="20"/>
-        </w:rPr>
-      </w:pPr>
-    </w:p>
-    <w:p>
-      <w:pPr>
-        <w:ind w:right="7100"/>
-        <w:jc w:val="right"/>
-        <w:rPr>
-          <w:sz w:val="20"/>
-          <w:szCs w:val="20"/>
-        </w:rPr>
-      </w:pPr>
-      <w:r>
-        <w:rPr>
-          <w:rFonts w:ascii="Calibri" w:eastAsia="Calibri" w:hAnsi="Calibri" w:cs="Calibri"/>
-          <w:color w:val="595959"/>
-          <w:sz w:val="17"/>
-          <w:szCs w:val="17"/>
-        </w:rPr>
-        <w:t>900000</w:t>
-      </w:r>
-    </w:p>
-    <w:p>
-      <w:pPr>
-        <w:spacing w:line="91" w:lineRule="exact"/>
-        <w:rPr>
-          <w:sz w:val="20"/>
-          <w:szCs w:val="20"/>
-        </w:rPr>
-      </w:pPr>
-    </w:p>
-    <w:p>
-      <w:pPr>
-        <w:ind w:right="7100"/>
-        <w:jc w:val="right"/>
-        <w:rPr>
-          <w:sz w:val="20"/>
-          <w:szCs w:val="20"/>
-        </w:rPr>
-      </w:pPr>
-      <w:r>
-        <w:rPr>
-          <w:rFonts w:ascii="Calibri" w:eastAsia="Calibri" w:hAnsi="Calibri" w:cs="Calibri"/>
-          <w:color w:val="595959"/>
-          <w:sz w:val="17"/>
-          <w:szCs w:val="17"/>
-        </w:rPr>
-        <w:t>800000</w:t>
-      </w:r>
-    </w:p>
-    <w:p>
-      <w:pPr>
-        <w:spacing w:line="92" w:lineRule="exact"/>
-        <w:rPr>
-          <w:sz w:val="20"/>
-          <w:szCs w:val="20"/>
-        </w:rPr>
-      </w:pPr>
-    </w:p>
-    <w:p>
-      <w:pPr>
-        <w:ind w:right="7100"/>
-        <w:jc w:val="right"/>
-        <w:rPr>
-          <w:sz w:val="20"/>
-          <w:szCs w:val="20"/>
-        </w:rPr>
-      </w:pPr>
-      <w:r>
-        <w:rPr>
-          <w:rFonts w:ascii="Calibri" w:eastAsia="Calibri" w:hAnsi="Calibri" w:cs="Calibri"/>
-          <w:color w:val="595959"/>
-          <w:sz w:val="17"/>
-          <w:szCs w:val="17"/>
-        </w:rPr>
-        <w:t>700000</w:t>
-      </w:r>
-    </w:p>
-    <w:p>
-      <w:pPr>
-        <w:spacing w:line="91" w:lineRule="exact"/>
-        <w:rPr>
-          <w:sz w:val="20"/>
-          <w:szCs w:val="20"/>
-        </w:rPr>
-      </w:pPr>
-    </w:p>
-    <w:p>
-      <w:pPr>
-        <w:ind w:right="7100"/>
-        <w:jc w:val="right"/>
-        <w:rPr>
-          <w:sz w:val="20"/>
-          <w:szCs w:val="20"/>
-        </w:rPr>
-      </w:pPr>
-      <w:r>
-        <w:rPr>
-          <w:rFonts w:ascii="Calibri" w:eastAsia="Calibri" w:hAnsi="Calibri" w:cs="Calibri"/>
-          <w:color w:val="595959"/>
-          <w:sz w:val="17"/>
-          <w:szCs w:val="17"/>
-        </w:rPr>
-        <w:t>600000</w:t>
-      </w:r>
-    </w:p>
-    <w:p>
-      <w:pPr>
-        <w:spacing w:line="91" w:lineRule="exact"/>
-        <w:rPr>
-          <w:sz w:val="20"/>
-          <w:szCs w:val="20"/>
-        </w:rPr>
-      </w:pPr>
-    </w:p>
-    <w:p>
-      <w:pPr>
-        <w:ind w:right="7100"/>
-        <w:jc w:val="right"/>
-        <w:rPr>
-          <w:sz w:val="20"/>
-          <w:szCs w:val="20"/>
-        </w:rPr>
-      </w:pPr>
-      <w:r>
-        <w:rPr>
-          <w:rFonts w:ascii="Calibri" w:eastAsia="Calibri" w:hAnsi="Calibri" w:cs="Calibri"/>
-          <w:color w:val="595959"/>
-          <w:sz w:val="17"/>
-          <w:szCs w:val="17"/>
-        </w:rPr>
-        <w:t>500000</w:t>
-      </w:r>
-    </w:p>
-    <w:p>
-      <w:pPr>
-        <w:spacing w:line="91" w:lineRule="exact"/>
-        <w:rPr>
-          <w:sz w:val="20"/>
-          <w:szCs w:val="20"/>
-        </w:rPr>
-      </w:pPr>
-    </w:p>
-    <w:p>
-      <w:pPr>
-        <w:ind w:right="7100"/>
-        <w:jc w:val="right"/>
-        <w:rPr>
-          <w:sz w:val="20"/>
-          <w:szCs w:val="20"/>
-        </w:rPr>
-      </w:pPr>
-      <w:r>
-        <w:rPr>
-          <w:rFonts w:ascii="Calibri" w:eastAsia="Calibri" w:hAnsi="Calibri" w:cs="Calibri"/>
-          <w:color w:val="595959"/>
-          <w:sz w:val="17"/>
-          <w:szCs w:val="17"/>
-        </w:rPr>
-        <w:t>400000</w:t>
-      </w:r>
-    </w:p>
-    <w:p>
-      <w:pPr>
-        <w:spacing w:line="91" w:lineRule="exact"/>
-        <w:rPr>
-          <w:sz w:val="20"/>
-          <w:szCs w:val="20"/>
-        </w:rPr>
-      </w:pPr>
-    </w:p>
-    <w:p>
-      <w:pPr>
-        <w:ind w:right="7100"/>
-        <w:jc w:val="right"/>
-        <w:rPr>
-          <w:sz w:val="20"/>
-          <w:szCs w:val="20"/>
-        </w:rPr>
-      </w:pPr>
-      <w:r>
-        <w:rPr>
-          <w:rFonts w:ascii="Calibri" w:eastAsia="Calibri" w:hAnsi="Calibri" w:cs="Calibri"/>
-          <w:color w:val="595959"/>
-          <w:sz w:val="17"/>
-          <w:szCs w:val="17"/>
-        </w:rPr>
-        <w:t>300000</w:t>
-      </w:r>
-    </w:p>
-    <w:p>
-      <w:pPr>
-        <w:spacing w:line="91" w:lineRule="exact"/>
-        <w:rPr>
-          <w:sz w:val="20"/>
-          <w:szCs w:val="20"/>
-        </w:rPr>
-      </w:pPr>
-    </w:p>
-    <w:p>
-      <w:pPr>
-        <w:ind w:right="7100"/>
-        <w:jc w:val="right"/>
-        <w:rPr>
-          <w:sz w:val="20"/>
-          <w:szCs w:val="20"/>
-        </w:rPr>
-      </w:pPr>
-      <w:r>
-        <w:rPr>
-          <w:rFonts w:ascii="Calibri" w:eastAsia="Calibri" w:hAnsi="Calibri" w:cs="Calibri"/>
-          <w:color w:val="595959"/>
-          <w:sz w:val="17"/>
-          <w:szCs w:val="17"/>
-        </w:rPr>
-        <w:t>200000</w:t>
-      </w:r>
-    </w:p>
-    <w:p>
-      <w:pPr>
-        <w:spacing w:line="91" w:lineRule="exact"/>
-        <w:rPr>
-          <w:sz w:val="20"/>
-          <w:szCs w:val="20"/>
-        </w:rPr>
-      </w:pPr>
-    </w:p>
-    <w:p>
-      <w:pPr>
-        <w:ind w:right="7100"/>
-        <w:jc w:val="right"/>
-        <w:rPr>
-          <w:sz w:val="20"/>
-          <w:szCs w:val="20"/>
-        </w:rPr>
-      </w:pPr>
-      <w:r>
-        <w:rPr>
-          <w:rFonts w:ascii="Calibri" w:eastAsia="Calibri" w:hAnsi="Calibri" w:cs="Calibri"/>
-          <w:color w:val="595959"/>
-          <w:sz w:val="17"/>
-          <w:szCs w:val="17"/>
-        </w:rPr>
-        <w:t>100000</w:t>
-      </w:r>
-    </w:p>
-    <w:p>
-      <w:pPr>
-        <w:spacing w:line="79" w:lineRule="exact"/>
-        <w:rPr>
-          <w:sz w:val="20"/>
-          <w:szCs w:val="20"/>
-        </w:rPr>
-      </w:pPr>
-    </w:p>
-    <w:p>
-      <w:pPr>
-        <w:ind w:right="7100"/>
-        <w:jc w:val="right"/>
-        <w:rPr>
-          <w:sz w:val="20"/>
-          <w:szCs w:val="20"/>
-        </w:rPr>
-      </w:pPr>
-      <w:r>
-        <w:rPr>
-          <w:rFonts w:ascii="Calibri" w:eastAsia="Calibri" w:hAnsi="Calibri" w:cs="Calibri"/>
-          <w:color w:val="595959"/>
-          <w:sz w:val="18"/>
-          <w:szCs w:val="18"/>
-        </w:rPr>
-        <w:t>0</w:t>
-      </w:r>
-    </w:p>
-    <w:p>
-      <w:pPr>
-        <w:spacing w:line="14" w:lineRule="exact"/>
-        <w:rPr>
-          <w:sz w:val="20"/>
-          <w:szCs w:val="20"/>
-        </w:rPr>
-      </w:pPr>
-    </w:p>
-    <w:p>
-      <w:pPr>
-        <w:tabs>
-          <w:tab w:val="left" w:pos="240"/>
-          <w:tab w:val="left" w:pos="240"/>
-          <w:tab w:val="left" w:pos="240"/>
-          <w:tab w:val="left" w:pos="240"/>
-          <w:tab w:val="left" w:pos="240"/>
-          <w:tab w:val="left" w:pos="240"/>
-          <w:tab w:val="left" w:pos="240"/>
-          <w:tab w:val="left" w:pos="240"/>
-          <w:tab w:val="left" w:pos="200"/>
-          <w:tab w:val="left" w:pos="160"/>
-          <w:tab w:val="left" w:pos="160"/>
-          <w:tab w:val="left" w:pos="160"/>
-          <w:tab w:val="left" w:pos="160"/>
-          <w:tab w:val="left" w:pos="160"/>
-          <w:tab w:val="left" w:pos="160"/>
-        </w:tabs>
-        <w:ind w:right="420"/>
-        <w:jc w:val="center"/>
-        <w:rPr>
-          <w:sz w:val="20"/>
-          <w:szCs w:val="20"/>
-        </w:rPr>
-      </w:pPr>
-      <w:r>
-        <w:rPr>
-          <w:rFonts w:ascii="Calibri" w:eastAsia="Calibri" w:hAnsi="Calibri" w:cs="Calibri"/>
-          <w:color w:val="595959"/>
-          <w:sz w:val="18"/>
-          <w:szCs w:val="18"/>
-        </w:rPr>
-        <w:t>1</w:t>
-      </w:r>
-      <w:r>
-        <w:rPr>
-          <w:rFonts w:ascii="Calibri" w:eastAsia="Calibri" w:hAnsi="Calibri" w:cs="Calibri"/>
-          <w:color w:val="595959"/>
-          <w:sz w:val="18"/>
-          <w:szCs w:val="18"/>
-        </w:rPr>
-        <w:tab/>
-        <w:t>2</w:t>
-      </w:r>
-      <w:r>
-        <w:rPr>
-          <w:rFonts w:ascii="Calibri" w:eastAsia="Calibri" w:hAnsi="Calibri" w:cs="Calibri"/>
-          <w:color w:val="595959"/>
-          <w:sz w:val="18"/>
-          <w:szCs w:val="18"/>
-        </w:rPr>
-        <w:tab/>
-        <w:t>3</w:t>
-      </w:r>
-      <w:r>
-        <w:rPr>
-          <w:rFonts w:ascii="Calibri" w:eastAsia="Calibri" w:hAnsi="Calibri" w:cs="Calibri"/>
-          <w:color w:val="595959"/>
-          <w:sz w:val="18"/>
-          <w:szCs w:val="18"/>
-        </w:rPr>
-        <w:tab/>
-        <w:t>4</w:t>
-      </w:r>
-      <w:r>
-        <w:rPr>
-          <w:rFonts w:ascii="Calibri" w:eastAsia="Calibri" w:hAnsi="Calibri" w:cs="Calibri"/>
-          <w:color w:val="595959"/>
-          <w:sz w:val="18"/>
-          <w:szCs w:val="18"/>
-        </w:rPr>
-        <w:tab/>
-        <w:t>5</w:t>
-      </w:r>
-      <w:r>
-        <w:rPr>
-          <w:rFonts w:ascii="Calibri" w:eastAsia="Calibri" w:hAnsi="Calibri" w:cs="Calibri"/>
-          <w:color w:val="595959"/>
-          <w:sz w:val="18"/>
-          <w:szCs w:val="18"/>
-        </w:rPr>
-        <w:tab/>
-        <w:t>6</w:t>
-      </w:r>
-      <w:r>
-        <w:rPr>
-          <w:rFonts w:ascii="Calibri" w:eastAsia="Calibri" w:hAnsi="Calibri" w:cs="Calibri"/>
-          <w:color w:val="595959"/>
-          <w:sz w:val="18"/>
-          <w:szCs w:val="18"/>
-        </w:rPr>
-        <w:tab/>
-        <w:t>7</w:t>
-      </w:r>
-      <w:r>
-        <w:rPr>
-          <w:rFonts w:ascii="Calibri" w:eastAsia="Calibri" w:hAnsi="Calibri" w:cs="Calibri"/>
-          <w:color w:val="595959"/>
-          <w:sz w:val="18"/>
-          <w:szCs w:val="18"/>
-        </w:rPr>
-        <w:tab/>
-        <w:t>8</w:t>
-      </w:r>
-      <w:r>
-        <w:rPr>
-          <w:rFonts w:ascii="Calibri" w:eastAsia="Calibri" w:hAnsi="Calibri" w:cs="Calibri"/>
-          <w:color w:val="595959"/>
-          <w:sz w:val="18"/>
-          <w:szCs w:val="18"/>
-        </w:rPr>
-        <w:tab/>
-        <w:t>9</w:t>
-      </w:r>
-      <w:r>
-        <w:rPr>
-          <w:rFonts w:ascii="Calibri" w:eastAsia="Calibri" w:hAnsi="Calibri" w:cs="Calibri"/>
-          <w:color w:val="595959"/>
-          <w:sz w:val="18"/>
-          <w:szCs w:val="18"/>
-        </w:rPr>
-        <w:tab/>
-        <w:t>10</w:t>
-      </w:r>
-      <w:r>
-        <w:rPr>
-          <w:rFonts w:ascii="Calibri" w:eastAsia="Calibri" w:hAnsi="Calibri" w:cs="Calibri"/>
-          <w:color w:val="595959"/>
-          <w:sz w:val="18"/>
-          <w:szCs w:val="18"/>
-        </w:rPr>
-        <w:tab/>
-        <w:t>11</w:t>
-      </w:r>
-      <w:r>
-        <w:rPr>
-          <w:rFonts w:ascii="Calibri" w:eastAsia="Calibri" w:hAnsi="Calibri" w:cs="Calibri"/>
-          <w:color w:val="595959"/>
-          <w:sz w:val="18"/>
-          <w:szCs w:val="18"/>
-        </w:rPr>
-        <w:tab/>
-        <w:t>12</w:t>
-      </w:r>
-      <w:r>
-        <w:rPr>
-          <w:rFonts w:ascii="Calibri" w:eastAsia="Calibri" w:hAnsi="Calibri" w:cs="Calibri"/>
-          <w:color w:val="595959"/>
-          <w:sz w:val="18"/>
-          <w:szCs w:val="18"/>
-        </w:rPr>
-        <w:tab/>
-        <w:t>13</w:t>
-      </w:r>
-      <w:r>
-        <w:rPr>
-          <w:rFonts w:ascii="Calibri" w:eastAsia="Calibri" w:hAnsi="Calibri" w:cs="Calibri"/>
-          <w:color w:val="595959"/>
-          <w:sz w:val="18"/>
-          <w:szCs w:val="18"/>
-        </w:rPr>
-        <w:tab/>
-        <w:t>14</w:t>
-      </w:r>
-      <w:r>
-        <w:rPr>
-          <w:rFonts w:ascii="Calibri" w:eastAsia="Calibri" w:hAnsi="Calibri" w:cs="Calibri"/>
-          <w:color w:val="595959"/>
-          <w:sz w:val="18"/>
-          <w:szCs w:val="18"/>
-        </w:rPr>
-        <w:tab/>
-        <w:t>15</w:t>
-      </w:r>
-      <w:r>
-        <w:rPr>
-          <w:sz w:val="20"/>
-          <w:szCs w:val="20"/>
-        </w:rPr>
-        <w:tab/>
-      </w:r>
-      <w:r>
-        <w:rPr>
-          <w:rFonts w:ascii="Calibri" w:eastAsia="Calibri" w:hAnsi="Calibri" w:cs="Calibri"/>
-          <w:color w:val="595959"/>
-          <w:sz w:val="17"/>
-          <w:szCs w:val="17"/>
-        </w:rPr>
-        <w:t>16</w:t>
-      </w:r>
-    </w:p>
-    <w:p>
-      <w:pPr>
-        <w:spacing w:line="61" w:lineRule="exact"/>
-        <w:rPr>
-          <w:sz w:val="20"/>
-          <w:szCs w:val="20"/>
-        </w:rPr>
-      </w:pPr>
-    </w:p>
-    <w:p>
-      <w:pPr>
-        <w:ind w:left="2820"/>
-        <w:rPr>
-          <w:sz w:val="20"/>
-          <w:szCs w:val="20"/>
-        </w:rPr>
-      </w:pPr>
-      <w:r>
-        <w:rPr>
-          <w:rFonts w:ascii="Calibri" w:eastAsia="Calibri" w:hAnsi="Calibri" w:cs="Calibri"/>
-          <w:color w:val="595959"/>
-          <w:sz w:val="16"/>
-          <w:szCs w:val="16"/>
-        </w:rPr>
-        <w:t>брой процесорни ядра</w:t>
-      </w:r>
-    </w:p>
-    <w:p>
-      <w:pPr>
-        <w:spacing w:line="200" w:lineRule="exact"/>
-        <w:rPr>
-          <w:sz w:val="20"/>
-          <w:szCs w:val="20"/>
-        </w:rPr>
-      </w:pPr>
-    </w:p>
-    <w:p>
-      <w:pPr>
-        <w:sectPr>
-          <w:type w:val="continuous"/>
-          <w:pgSz w:w="11900" w:h="16838"/>
-          <w:pgMar w:top="1406" w:right="1406" w:bottom="419" w:left="1420" w:header="0" w:footer="0" w:gutter="0"/>
-          <w:cols w:num="2" w:space="720" w:equalWidth="0">
-            <w:col w:w="1370" w:space="70"/>
-            <w:col w:w="7640"/>
-          </w:cols>
-        </w:sectPr>
-      </w:pPr>
-    </w:p>
-    <w:p>
-      <w:pPr>
-        <w:spacing w:line="321" w:lineRule="exact"/>
-        <w:rPr>
-          <w:sz w:val="20"/>
-          <w:szCs w:val="20"/>
-        </w:rPr>
-      </w:pPr>
-    </w:p>
-    <w:p>
-      <w:pPr>
-        <w:ind w:right="20"/>
-        <w:jc w:val="center"/>
-        <w:rPr>
-          <w:sz w:val="20"/>
-          <w:szCs w:val="20"/>
-        </w:rPr>
-      </w:pPr>
-      <w:r>
-        <w:rPr>
-          <w:rFonts w:ascii="Calibri" w:eastAsia="Calibri" w:hAnsi="Calibri" w:cs="Calibri"/>
-          <w:sz w:val="19"/>
-          <w:szCs w:val="19"/>
-        </w:rPr>
-        <w:t>5</w:t>
-      </w:r>
-    </w:p>
-    <w:p>
-      <w:pPr>
+          <w:lang w:val="ru-RU"/>
+        </w:rPr>
         <w:sectPr>
           <w:type w:val="continuous"/>
           <w:pgSz w:w="11900" w:h="16838"/>
@@ -10216,10 +9779,11 @@
         <w:rPr>
           <w:sz w:val="20"/>
           <w:szCs w:val="20"/>
-        </w:rPr>
-      </w:pPr>
-      <w:bookmarkStart w:id="5" w:name="page8"/>
-      <w:bookmarkEnd w:id="5"/>
+          <w:lang w:val="bg-BG"/>
+        </w:rPr>
+      </w:pPr>
+      <w:bookmarkStart w:id="4" w:name="page8"/>
+      <w:bookmarkEnd w:id="4"/>
     </w:p>
     <w:p>
       <w:pPr>
@@ -10334,7 +9898,28 @@
           <w:rFonts w:ascii="Calibri" w:eastAsia="Calibri" w:hAnsi="Calibri" w:cs="Calibri"/>
           <w:lang w:val="bg-BG"/>
         </w:rPr>
-        <w:t>с точност 50000 елемента от редицата</w:t>
+        <w:t xml:space="preserve">с точност </w:t>
+      </w:r>
+      <w:r>
+        <w:rPr>
+          <w:rFonts w:ascii="Calibri" w:eastAsia="Calibri" w:hAnsi="Calibri" w:cs="Calibri"/>
+          <w:lang w:val="ru-RU"/>
+        </w:rPr>
+        <w:t>32000</w:t>
+      </w:r>
+      <w:r>
+        <w:rPr>
+          <w:rFonts w:ascii="Calibri" w:eastAsia="Calibri" w:hAnsi="Calibri" w:cs="Calibri"/>
+          <w:lang w:val="bg-BG"/>
+        </w:rPr>
+        <w:t xml:space="preserve"> </w:t>
+      </w:r>
+      <w:r>
+        <w:rPr>
+          <w:rFonts w:ascii="Calibri" w:eastAsia="Calibri" w:hAnsi="Calibri" w:cs="Calibri"/>
+          <w:lang w:val="bg-BG"/>
+        </w:rPr>
+        <w:t>елемента от редицата</w:t>
       </w:r>
       <w:r>
         <w:rPr>
@@ -10474,33 +10059,41 @@
     </w:p>
     <w:p>
       <w:pPr>
-        <w:spacing w:line="20" w:lineRule="exact"/>
-        <w:rPr>
-          <w:sz w:val="20"/>
-          <w:szCs w:val="20"/>
+        <w:tabs>
+          <w:tab w:val="left" w:pos="700"/>
+        </w:tabs>
+        <w:spacing w:line="241" w:lineRule="auto"/>
+        <w:ind w:left="700"/>
+        <w:jc w:val="both"/>
+        <w:rPr>
+          <w:rFonts w:ascii="Symbol" w:eastAsia="Symbol" w:hAnsi="Symbol" w:cs="Symbol"/>
+          <w:lang w:val="ru-RU"/>
+        </w:rPr>
+      </w:pPr>
+    </w:p>
+    <w:p>
+      <w:pPr>
+        <w:tabs>
+          <w:tab w:val="left" w:pos="700"/>
+        </w:tabs>
+        <w:spacing w:line="241" w:lineRule="auto"/>
+        <w:ind w:left="700"/>
+        <w:jc w:val="both"/>
+        <w:rPr>
+          <w:rFonts w:ascii="Symbol" w:eastAsia="Symbol" w:hAnsi="Symbol" w:cs="Symbol"/>
           <w:lang w:val="ru-RU"/>
         </w:rPr>
       </w:pPr>
       <w:r>
         <w:rPr>
           <w:noProof/>
-          <w:sz w:val="20"/>
-          <w:szCs w:val="20"/>
           <w:lang w:val="bg-BG" w:eastAsia="bg-BG"/>
         </w:rPr>
         <w:drawing>
-          <wp:anchor distT="0" distB="0" distL="114300" distR="114300" simplePos="0" relativeHeight="251664896" behindDoc="1" locked="0" layoutInCell="0" allowOverlap="1">
-            <wp:simplePos x="0" y="0"/>
-            <wp:positionH relativeFrom="column">
-              <wp:posOffset>536575</wp:posOffset>
-            </wp:positionH>
-            <wp:positionV relativeFrom="paragraph">
-              <wp:posOffset>115570</wp:posOffset>
-            </wp:positionV>
-            <wp:extent cx="4648200" cy="2918460"/>
-            <wp:effectExtent l="0" t="0" r="0" b="0"/>
-            <wp:wrapNone/>
-            <wp:docPr id="16" name="Picture 16"/>
+          <wp:inline distT="0" distB="0" distL="0" distR="0" wp14:anchorId="7145CA41" wp14:editId="622645B0">
+            <wp:extent cx="5314950" cy="2320521"/>
+            <wp:effectExtent l="0" t="0" r="0" b="3810"/>
+            <wp:docPr id="12" name="Picture 12"/>
             <wp:cNvGraphicFramePr>
               <a:graphicFrameLocks xmlns:a="http://schemas.openxmlformats.org/drawingml/2006/main" noChangeAspect="1"/>
             </wp:cNvGraphicFramePr>
@@ -10508,40 +10101,36 @@
               <a:graphicData uri="http://schemas.openxmlformats.org/drawingml/2006/picture">
                 <pic:pic xmlns:pic="http://schemas.openxmlformats.org/drawingml/2006/picture">
                   <pic:nvPicPr>
-                    <pic:cNvPr id="0" name="Picture 16"/>
-                    <pic:cNvPicPr>
-                      <a:picLocks noChangeAspect="1" noChangeArrowheads="1"/>
-                    </pic:cNvPicPr>
+                    <pic:cNvPr id="1" name=""/>
+                    <pic:cNvPicPr/>
                   </pic:nvPicPr>
                   <pic:blipFill>
-                    <a:blip r:embed="rId8">
-                      <a:extLst/>
-                    </a:blip>
-                    <a:srcRect/>
+                    <a:blip r:embed="rId8"/>
                     <a:stretch>
                       <a:fillRect/>
                     </a:stretch>
                   </pic:blipFill>
-                  <pic:spPr bwMode="auto">
+                  <pic:spPr>
                     <a:xfrm>
                       <a:off x="0" y="0"/>
-                      <a:ext cx="4648200" cy="2918460"/>
+                      <a:ext cx="5322596" cy="2323859"/>
                     </a:xfrm>
                     <a:prstGeom prst="rect">
                       <a:avLst/>
                     </a:prstGeom>
-                    <a:noFill/>
                   </pic:spPr>
                 </pic:pic>
               </a:graphicData>
             </a:graphic>
-          </wp:anchor>
+          </wp:inline>
         </w:drawing>
       </w:r>
-    </w:p>
-    <w:p>
-      <w:pPr>
-        <w:spacing w:line="312" w:lineRule="exact"/>
+      <w:bookmarkStart w:id="5" w:name="_GoBack"/>
+      <w:bookmarkEnd w:id="5"/>
+    </w:p>
+    <w:p>
+      <w:pPr>
+        <w:spacing w:line="20" w:lineRule="exact"/>
         <w:rPr>
           <w:sz w:val="20"/>
           <w:szCs w:val="20"/>
@@ -10551,287 +10140,11 @@
     </w:p>
     <w:p>
       <w:pPr>
-        <w:spacing w:line="131" w:lineRule="exact"/>
+        <w:spacing w:line="312" w:lineRule="exact"/>
         <w:rPr>
           <w:sz w:val="20"/>
           <w:szCs w:val="20"/>
-        </w:rPr>
-      </w:pPr>
-    </w:p>
-    <w:p>
-      <w:pPr>
-        <w:ind w:right="7900"/>
-        <w:jc w:val="right"/>
-        <w:rPr>
-          <w:sz w:val="20"/>
-          <w:szCs w:val="20"/>
-        </w:rPr>
-      </w:pPr>
-      <w:r>
-        <w:rPr>
-          <w:rFonts w:ascii="Calibri" w:eastAsia="Calibri" w:hAnsi="Calibri" w:cs="Calibri"/>
-          <w:color w:val="595959"/>
-          <w:sz w:val="18"/>
-          <w:szCs w:val="18"/>
-        </w:rPr>
-        <w:t>18</w:t>
-      </w:r>
-    </w:p>
-    <w:p>
-      <w:pPr>
-        <w:spacing w:line="47" w:lineRule="exact"/>
-        <w:rPr>
-          <w:sz w:val="20"/>
-          <w:szCs w:val="20"/>
-        </w:rPr>
-      </w:pPr>
-    </w:p>
-    <w:p>
-      <w:pPr>
-        <w:ind w:right="7900"/>
-        <w:jc w:val="right"/>
-        <w:rPr>
-          <w:sz w:val="20"/>
-          <w:szCs w:val="20"/>
-        </w:rPr>
-      </w:pPr>
-      <w:r>
-        <w:rPr>
-          <w:rFonts w:ascii="Calibri" w:eastAsia="Calibri" w:hAnsi="Calibri" w:cs="Calibri"/>
-          <w:color w:val="595959"/>
-          <w:sz w:val="18"/>
-          <w:szCs w:val="18"/>
-        </w:rPr>
-        <w:t>16</w:t>
-      </w:r>
-    </w:p>
-    <w:p>
-      <w:pPr>
-        <w:spacing w:line="47" w:lineRule="exact"/>
-        <w:rPr>
-          <w:sz w:val="20"/>
-          <w:szCs w:val="20"/>
-        </w:rPr>
-      </w:pPr>
-    </w:p>
-    <w:p>
-      <w:pPr>
-        <w:ind w:right="7900"/>
-        <w:jc w:val="right"/>
-        <w:rPr>
-          <w:sz w:val="20"/>
-          <w:szCs w:val="20"/>
-        </w:rPr>
-      </w:pPr>
-      <w:r>
-        <w:rPr>
-          <w:rFonts w:ascii="Calibri" w:eastAsia="Calibri" w:hAnsi="Calibri" w:cs="Calibri"/>
-          <w:color w:val="595959"/>
-          <w:sz w:val="18"/>
-          <w:szCs w:val="18"/>
-        </w:rPr>
-        <w:t>14</w:t>
-      </w:r>
-    </w:p>
-    <w:p>
-      <w:pPr>
-        <w:spacing w:line="47" w:lineRule="exact"/>
-        <w:rPr>
-          <w:sz w:val="20"/>
-          <w:szCs w:val="20"/>
-        </w:rPr>
-      </w:pPr>
-    </w:p>
-    <w:p>
-      <w:pPr>
-        <w:ind w:right="7900"/>
-        <w:jc w:val="right"/>
-        <w:rPr>
-          <w:sz w:val="20"/>
-          <w:szCs w:val="20"/>
-        </w:rPr>
-      </w:pPr>
-      <w:r>
-        <w:rPr>
-          <w:rFonts w:ascii="Calibri" w:eastAsia="Calibri" w:hAnsi="Calibri" w:cs="Calibri"/>
-          <w:color w:val="595959"/>
-          <w:sz w:val="18"/>
-          <w:szCs w:val="18"/>
-        </w:rPr>
-        <w:t>12</w:t>
-      </w:r>
-    </w:p>
-    <w:p>
-      <w:pPr>
-        <w:spacing w:line="47" w:lineRule="exact"/>
-        <w:rPr>
-          <w:sz w:val="20"/>
-          <w:szCs w:val="20"/>
-        </w:rPr>
-      </w:pPr>
-    </w:p>
-    <w:p>
-      <w:pPr>
-        <w:ind w:right="7900"/>
-        <w:jc w:val="right"/>
-        <w:rPr>
-          <w:sz w:val="20"/>
-          <w:szCs w:val="20"/>
-        </w:rPr>
-      </w:pPr>
-      <w:r>
-        <w:rPr>
-          <w:rFonts w:ascii="Calibri" w:eastAsia="Calibri" w:hAnsi="Calibri" w:cs="Calibri"/>
-          <w:color w:val="595959"/>
-          <w:sz w:val="18"/>
-          <w:szCs w:val="18"/>
-        </w:rPr>
-        <w:t>10</w:t>
-      </w:r>
-    </w:p>
-    <w:p>
-      <w:pPr>
-        <w:spacing w:line="47" w:lineRule="exact"/>
-        <w:rPr>
-          <w:sz w:val="20"/>
-          <w:szCs w:val="20"/>
-        </w:rPr>
-      </w:pPr>
-    </w:p>
-    <w:p>
-      <w:pPr>
-        <w:ind w:right="7900"/>
-        <w:jc w:val="right"/>
-        <w:rPr>
-          <w:sz w:val="20"/>
-          <w:szCs w:val="20"/>
-        </w:rPr>
-      </w:pPr>
-      <w:r>
-        <w:rPr>
-          <w:rFonts w:ascii="Calibri" w:eastAsia="Calibri" w:hAnsi="Calibri" w:cs="Calibri"/>
-          <w:color w:val="595959"/>
-          <w:sz w:val="18"/>
-          <w:szCs w:val="18"/>
-        </w:rPr>
-        <w:t>8</w:t>
-      </w:r>
-    </w:p>
-    <w:p>
-      <w:pPr>
-        <w:spacing w:line="47" w:lineRule="exact"/>
-        <w:rPr>
-          <w:sz w:val="20"/>
-          <w:szCs w:val="20"/>
-        </w:rPr>
-      </w:pPr>
-    </w:p>
-    <w:p>
-      <w:pPr>
-        <w:ind w:right="7900"/>
-        <w:jc w:val="right"/>
-        <w:rPr>
-          <w:sz w:val="20"/>
-          <w:szCs w:val="20"/>
-        </w:rPr>
-      </w:pPr>
-      <w:r>
-        <w:rPr>
-          <w:rFonts w:ascii="Calibri" w:eastAsia="Calibri" w:hAnsi="Calibri" w:cs="Calibri"/>
-          <w:color w:val="595959"/>
-          <w:sz w:val="18"/>
-          <w:szCs w:val="18"/>
-        </w:rPr>
-        <w:t>6</w:t>
-      </w:r>
-    </w:p>
-    <w:p>
-      <w:pPr>
-        <w:spacing w:line="46" w:lineRule="exact"/>
-        <w:rPr>
-          <w:sz w:val="20"/>
-          <w:szCs w:val="20"/>
-        </w:rPr>
-      </w:pPr>
-    </w:p>
-    <w:p>
-      <w:pPr>
-        <w:ind w:left="1080"/>
-        <w:rPr>
-          <w:sz w:val="20"/>
-          <w:szCs w:val="20"/>
-        </w:rPr>
-      </w:pPr>
-      <w:r>
-        <w:rPr>
-          <w:rFonts w:ascii="Calibri" w:eastAsia="Calibri" w:hAnsi="Calibri" w:cs="Calibri"/>
-          <w:color w:val="595959"/>
-          <w:sz w:val="18"/>
-          <w:szCs w:val="18"/>
-        </w:rPr>
-        <w:t>4</w:t>
-      </w:r>
-    </w:p>
-    <w:p>
-      <w:pPr>
-        <w:spacing w:line="47" w:lineRule="exact"/>
-        <w:rPr>
-          <w:sz w:val="20"/>
-          <w:szCs w:val="20"/>
-        </w:rPr>
-      </w:pPr>
-    </w:p>
-    <w:p>
-      <w:pPr>
-        <w:ind w:left="1080"/>
-        <w:rPr>
-          <w:sz w:val="20"/>
-          <w:szCs w:val="20"/>
-        </w:rPr>
-      </w:pPr>
-      <w:r>
-        <w:rPr>
-          <w:rFonts w:ascii="Calibri" w:eastAsia="Calibri" w:hAnsi="Calibri" w:cs="Calibri"/>
-          <w:color w:val="595959"/>
-          <w:sz w:val="18"/>
-          <w:szCs w:val="18"/>
-        </w:rPr>
-        <w:t>2</w:t>
-      </w:r>
-    </w:p>
-    <w:p>
-      <w:pPr>
-        <w:spacing w:line="47" w:lineRule="exact"/>
-        <w:rPr>
-          <w:sz w:val="20"/>
-          <w:szCs w:val="20"/>
-        </w:rPr>
-      </w:pPr>
-    </w:p>
-    <w:p>
-      <w:pPr>
-        <w:ind w:left="1080"/>
-        <w:rPr>
-          <w:sz w:val="20"/>
-          <w:szCs w:val="20"/>
-        </w:rPr>
-      </w:pPr>
-      <w:r>
-        <w:rPr>
-          <w:rFonts w:ascii="Calibri" w:eastAsia="Calibri" w:hAnsi="Calibri" w:cs="Calibri"/>
-          <w:color w:val="595959"/>
-          <w:sz w:val="18"/>
-          <w:szCs w:val="18"/>
-        </w:rPr>
-        <w:t>0</w:t>
-      </w:r>
-    </w:p>
-    <w:p>
-      <w:pPr>
-        <w:spacing w:line="15" w:lineRule="exact"/>
-        <w:rPr>
-          <w:sz w:val="20"/>
-          <w:szCs w:val="20"/>
+          <w:lang w:val="ru-RU"/>
         </w:rPr>
       </w:pPr>
     </w:p>
@@ -10885,13 +10198,44 @@
             </w:pPr>
             <w:r>
               <w:rPr>
-                <w:rFonts w:ascii="Calibri" w:eastAsia="Calibri" w:hAnsi="Calibri" w:cs="Calibri"/>
-                <w:color w:val="595959"/>
-                <w:w w:val="73"/>
-                <w:sz w:val="16"/>
-                <w:szCs w:val="16"/>
-              </w:rPr>
-              <w:t>1</w:t>
+                <w:noProof/>
+                <w:lang w:val="bg-BG" w:eastAsia="bg-BG"/>
+              </w:rPr>
+              <w:drawing>
+                <wp:inline distT="0" distB="0" distL="0" distR="0" wp14:anchorId="269C2EFD" wp14:editId="77104C25">
+                  <wp:extent cx="152400" cy="68580"/>
+                  <wp:effectExtent l="0" t="0" r="0" b="7620"/>
+                  <wp:docPr id="8" name="Picture 8"/>
+                  <wp:cNvGraphicFramePr>
+                    <a:graphicFrameLocks xmlns:a="http://schemas.openxmlformats.org/drawingml/2006/main" noChangeAspect="1"/>
+                  </wp:cNvGraphicFramePr>
+                  <a:graphic xmlns:a="http://schemas.openxmlformats.org/drawingml/2006/main">
+                    <a:graphicData uri="http://schemas.openxmlformats.org/drawingml/2006/picture">
+                      <pic:pic xmlns:pic="http://schemas.openxmlformats.org/drawingml/2006/picture">
+                        <pic:nvPicPr>
+                          <pic:cNvPr id="1" name=""/>
+                          <pic:cNvPicPr/>
+                        </pic:nvPicPr>
+                        <pic:blipFill>
+                          <a:blip r:embed="rId9"/>
+                          <a:stretch>
+                            <a:fillRect/>
+                          </a:stretch>
+                        </pic:blipFill>
+                        <pic:spPr>
+                          <a:xfrm>
+                            <a:off x="0" y="0"/>
+                            <a:ext cx="152400" cy="68580"/>
+                          </a:xfrm>
+                          <a:prstGeom prst="rect">
+                            <a:avLst/>
+                          </a:prstGeom>
+                        </pic:spPr>
+                      </pic:pic>
+                    </a:graphicData>
+                  </a:graphic>
+                </wp:inline>
+              </w:drawing>
             </w:r>
           </w:p>
         </w:tc>
@@ -10909,15 +10253,6 @@
                 <w:szCs w:val="20"/>
               </w:rPr>
             </w:pPr>
-            <w:r>
-              <w:rPr>
-                <w:rFonts w:ascii="Calibri" w:eastAsia="Calibri" w:hAnsi="Calibri" w:cs="Calibri"/>
-                <w:color w:val="595959"/>
-                <w:sz w:val="18"/>
-                <w:szCs w:val="18"/>
-              </w:rPr>
-              <w:t>2</w:t>
-            </w:r>
           </w:p>
         </w:tc>
         <w:tc>
@@ -10934,15 +10269,6 @@
                 <w:szCs w:val="20"/>
               </w:rPr>
             </w:pPr>
-            <w:r>
-              <w:rPr>
-                <w:rFonts w:ascii="Calibri" w:eastAsia="Calibri" w:hAnsi="Calibri" w:cs="Calibri"/>
-                <w:color w:val="595959"/>
-                <w:sz w:val="18"/>
-                <w:szCs w:val="18"/>
-              </w:rPr>
-              <w:t>3</w:t>
-            </w:r>
           </w:p>
         </w:tc>
         <w:tc>
@@ -10959,15 +10285,6 @@
                 <w:szCs w:val="20"/>
               </w:rPr>
             </w:pPr>
-            <w:r>
-              <w:rPr>
-                <w:rFonts w:ascii="Calibri" w:eastAsia="Calibri" w:hAnsi="Calibri" w:cs="Calibri"/>
-                <w:color w:val="595959"/>
-                <w:sz w:val="18"/>
-                <w:szCs w:val="18"/>
-              </w:rPr>
-              <w:t>4</w:t>
-            </w:r>
           </w:p>
         </w:tc>
         <w:tc>
@@ -10984,15 +10301,6 @@
                 <w:szCs w:val="20"/>
               </w:rPr>
             </w:pPr>
-            <w:r>
-              <w:rPr>
-                <w:rFonts w:ascii="Calibri" w:eastAsia="Calibri" w:hAnsi="Calibri" w:cs="Calibri"/>
-                <w:color w:val="595959"/>
-                <w:sz w:val="18"/>
-                <w:szCs w:val="18"/>
-              </w:rPr>
-              <w:t>5</w:t>
-            </w:r>
           </w:p>
         </w:tc>
         <w:tc>
@@ -11009,15 +10317,6 @@
                 <w:szCs w:val="20"/>
               </w:rPr>
             </w:pPr>
-            <w:r>
-              <w:rPr>
-                <w:rFonts w:ascii="Calibri" w:eastAsia="Calibri" w:hAnsi="Calibri" w:cs="Calibri"/>
-                <w:color w:val="595959"/>
-                <w:sz w:val="18"/>
-                <w:szCs w:val="18"/>
-              </w:rPr>
-              <w:t>6</w:t>
-            </w:r>
           </w:p>
         </w:tc>
         <w:tc>
@@ -11034,15 +10333,6 @@
                 <w:szCs w:val="20"/>
               </w:rPr>
             </w:pPr>
-            <w:r>
-              <w:rPr>
-                <w:rFonts w:ascii="Calibri" w:eastAsia="Calibri" w:hAnsi="Calibri" w:cs="Calibri"/>
-                <w:color w:val="595959"/>
-                <w:sz w:val="18"/>
-                <w:szCs w:val="18"/>
-              </w:rPr>
-              <w:t>7</w:t>
-            </w:r>
           </w:p>
         </w:tc>
         <w:tc>
@@ -11058,15 +10348,6 @@
                 <w:szCs w:val="20"/>
               </w:rPr>
             </w:pPr>
-            <w:r>
-              <w:rPr>
-                <w:rFonts w:ascii="Calibri" w:eastAsia="Calibri" w:hAnsi="Calibri" w:cs="Calibri"/>
-                <w:color w:val="595959"/>
-                <w:sz w:val="18"/>
-                <w:szCs w:val="18"/>
-              </w:rPr>
-              <w:t>8</w:t>
-            </w:r>
           </w:p>
         </w:tc>
         <w:tc>
@@ -11082,15 +10363,6 @@
                 <w:szCs w:val="20"/>
               </w:rPr>
             </w:pPr>
-            <w:r>
-              <w:rPr>
-                <w:rFonts w:ascii="Calibri" w:eastAsia="Calibri" w:hAnsi="Calibri" w:cs="Calibri"/>
-                <w:color w:val="595959"/>
-                <w:sz w:val="18"/>
-                <w:szCs w:val="18"/>
-              </w:rPr>
-              <w:t>9</w:t>
-            </w:r>
           </w:p>
         </w:tc>
         <w:tc>
@@ -11107,15 +10379,6 @@
                 <w:szCs w:val="20"/>
               </w:rPr>
             </w:pPr>
-            <w:r>
-              <w:rPr>
-                <w:rFonts w:ascii="Calibri" w:eastAsia="Calibri" w:hAnsi="Calibri" w:cs="Calibri"/>
-                <w:color w:val="595959"/>
-                <w:sz w:val="18"/>
-                <w:szCs w:val="18"/>
-              </w:rPr>
-              <w:t>10</w:t>
-            </w:r>
           </w:p>
         </w:tc>
         <w:tc>
@@ -11132,15 +10395,6 @@
                 <w:szCs w:val="20"/>
               </w:rPr>
             </w:pPr>
-            <w:r>
-              <w:rPr>
-                <w:rFonts w:ascii="Calibri" w:eastAsia="Calibri" w:hAnsi="Calibri" w:cs="Calibri"/>
-                <w:color w:val="595959"/>
-                <w:sz w:val="18"/>
-                <w:szCs w:val="18"/>
-              </w:rPr>
-              <w:t>11</w:t>
-            </w:r>
           </w:p>
         </w:tc>
         <w:tc>
@@ -11157,15 +10411,6 @@
                 <w:szCs w:val="20"/>
               </w:rPr>
             </w:pPr>
-            <w:r>
-              <w:rPr>
-                <w:rFonts w:ascii="Calibri" w:eastAsia="Calibri" w:hAnsi="Calibri" w:cs="Calibri"/>
-                <w:color w:val="595959"/>
-                <w:sz w:val="18"/>
-                <w:szCs w:val="18"/>
-              </w:rPr>
-              <w:t>12</w:t>
-            </w:r>
           </w:p>
         </w:tc>
         <w:tc>
@@ -11182,15 +10427,6 @@
                 <w:szCs w:val="20"/>
               </w:rPr>
             </w:pPr>
-            <w:r>
-              <w:rPr>
-                <w:rFonts w:ascii="Calibri" w:eastAsia="Calibri" w:hAnsi="Calibri" w:cs="Calibri"/>
-                <w:color w:val="595959"/>
-                <w:sz w:val="18"/>
-                <w:szCs w:val="18"/>
-              </w:rPr>
-              <w:t>13</w:t>
-            </w:r>
           </w:p>
         </w:tc>
         <w:tc>
@@ -11207,15 +10443,6 @@
                 <w:szCs w:val="20"/>
               </w:rPr>
             </w:pPr>
-            <w:r>
-              <w:rPr>
-                <w:rFonts w:ascii="Calibri" w:eastAsia="Calibri" w:hAnsi="Calibri" w:cs="Calibri"/>
-                <w:color w:val="595959"/>
-                <w:sz w:val="18"/>
-                <w:szCs w:val="18"/>
-              </w:rPr>
-              <w:t>14</w:t>
-            </w:r>
           </w:p>
         </w:tc>
         <w:tc>
@@ -11226,21 +10453,12 @@
           <w:p>
             <w:pPr>
               <w:ind w:right="10"/>
-              <w:jc w:val="right"/>
+              <w:jc w:val="center"/>
               <w:rPr>
                 <w:sz w:val="20"/>
                 <w:szCs w:val="20"/>
               </w:rPr>
             </w:pPr>
-            <w:r>
-              <w:rPr>
-                <w:rFonts w:ascii="Calibri" w:eastAsia="Calibri" w:hAnsi="Calibri" w:cs="Calibri"/>
-                <w:color w:val="595959"/>
-                <w:sz w:val="18"/>
-                <w:szCs w:val="18"/>
-              </w:rPr>
-              <w:t>15</w:t>
-            </w:r>
           </w:p>
         </w:tc>
         <w:tc>
@@ -11256,474 +10474,11 @@
                 <w:szCs w:val="20"/>
               </w:rPr>
             </w:pPr>
-            <w:r>
-              <w:rPr>
-                <w:rFonts w:ascii="Calibri" w:eastAsia="Calibri" w:hAnsi="Calibri" w:cs="Calibri"/>
-                <w:color w:val="595959"/>
-                <w:sz w:val="18"/>
-                <w:szCs w:val="18"/>
-              </w:rPr>
-              <w:t>16</w:t>
-            </w:r>
           </w:p>
         </w:tc>
         <w:tc>
           <w:tcPr>
-            <w:tcW w:w="0" w:type="dxa"/>
-            <w:vAlign w:val="bottom"/>
-          </w:tcPr>
-          <w:p>
-            <w:pPr>
-              <w:rPr>
-                <w:sz w:val="1"/>
-                <w:szCs w:val="1"/>
-              </w:rPr>
-            </w:pPr>
-          </w:p>
-        </w:tc>
-      </w:tr>
-      <w:tr>
-        <w:trPr>
-          <w:trHeight w:val="257"/>
-        </w:trPr>
-        <w:tc>
-          <w:tcPr>
-            <w:tcW w:w="240" w:type="dxa"/>
-            <w:vAlign w:val="bottom"/>
-          </w:tcPr>
-          <w:p/>
-        </w:tc>
-        <w:tc>
-          <w:tcPr>
-            <w:tcW w:w="480" w:type="dxa"/>
-            <w:vAlign w:val="bottom"/>
-          </w:tcPr>
-          <w:p/>
-        </w:tc>
-        <w:tc>
-          <w:tcPr>
-            <w:tcW w:w="380" w:type="dxa"/>
-            <w:vAlign w:val="bottom"/>
-          </w:tcPr>
-          <w:p/>
-        </w:tc>
-        <w:tc>
-          <w:tcPr>
-            <w:tcW w:w="380" w:type="dxa"/>
-            <w:vAlign w:val="bottom"/>
-          </w:tcPr>
-          <w:p/>
-        </w:tc>
-        <w:tc>
-          <w:tcPr>
-            <w:tcW w:w="420" w:type="dxa"/>
-            <w:vAlign w:val="bottom"/>
-          </w:tcPr>
-          <w:p/>
-        </w:tc>
-        <w:tc>
-          <w:tcPr>
-            <w:tcW w:w="360" w:type="dxa"/>
-            <w:vAlign w:val="bottom"/>
-          </w:tcPr>
-          <w:p/>
-        </w:tc>
-        <w:tc>
-          <w:tcPr>
-            <w:tcW w:w="1740" w:type="dxa"/>
-            <w:gridSpan w:val="4"/>
-            <w:vAlign w:val="bottom"/>
-          </w:tcPr>
-          <w:p>
-            <w:pPr>
-              <w:jc w:val="right"/>
-              <w:rPr>
-                <w:sz w:val="20"/>
-                <w:szCs w:val="20"/>
-              </w:rPr>
-            </w:pPr>
-            <w:r>
-              <w:rPr>
-                <w:rFonts w:ascii="Calibri" w:eastAsia="Calibri" w:hAnsi="Calibri" w:cs="Calibri"/>
-                <w:color w:val="595959"/>
-                <w:sz w:val="16"/>
-                <w:szCs w:val="16"/>
-              </w:rPr>
-              <w:t>брой процесорни ядра</w:t>
-            </w:r>
-          </w:p>
-        </w:tc>
-        <w:tc>
-          <w:tcPr>
-            <w:tcW w:w="380" w:type="dxa"/>
-            <w:vAlign w:val="bottom"/>
-          </w:tcPr>
-          <w:p/>
-        </w:tc>
-        <w:tc>
-          <w:tcPr>
-            <w:tcW w:w="400" w:type="dxa"/>
-            <w:vAlign w:val="bottom"/>
-          </w:tcPr>
-          <w:p/>
-        </w:tc>
-        <w:tc>
-          <w:tcPr>
-            <w:tcW w:w="420" w:type="dxa"/>
-            <w:vAlign w:val="bottom"/>
-          </w:tcPr>
-          <w:p/>
-        </w:tc>
-        <w:tc>
-          <w:tcPr>
-            <w:tcW w:w="420" w:type="dxa"/>
-            <w:vAlign w:val="bottom"/>
-          </w:tcPr>
-          <w:p/>
-        </w:tc>
-        <w:tc>
-          <w:tcPr>
-            <w:tcW w:w="400" w:type="dxa"/>
-            <w:vAlign w:val="bottom"/>
-          </w:tcPr>
-          <w:p/>
-        </w:tc>
-        <w:tc>
-          <w:tcPr>
-            <w:tcW w:w="300" w:type="dxa"/>
-            <w:vAlign w:val="bottom"/>
-          </w:tcPr>
-          <w:p/>
-        </w:tc>
-        <w:tc>
-          <w:tcPr>
-            <w:tcW w:w="0" w:type="dxa"/>
-            <w:vAlign w:val="bottom"/>
-          </w:tcPr>
-          <w:p>
-            <w:pPr>
-              <w:rPr>
-                <w:sz w:val="1"/>
-                <w:szCs w:val="1"/>
-              </w:rPr>
-            </w:pPr>
-          </w:p>
-        </w:tc>
-      </w:tr>
-      <w:tr>
-        <w:trPr>
-          <w:trHeight w:val="424"/>
-        </w:trPr>
-        <w:tc>
-          <w:tcPr>
-            <w:tcW w:w="240" w:type="dxa"/>
-            <w:vAlign w:val="bottom"/>
-          </w:tcPr>
-          <w:p>
-            <w:pPr>
-              <w:rPr>
-                <w:sz w:val="24"/>
-                <w:szCs w:val="24"/>
-              </w:rPr>
-            </w:pPr>
-          </w:p>
-        </w:tc>
-        <w:tc>
-          <w:tcPr>
-            <w:tcW w:w="480" w:type="dxa"/>
-            <w:vAlign w:val="bottom"/>
-          </w:tcPr>
-          <w:p>
-            <w:pPr>
-              <w:rPr>
-                <w:sz w:val="24"/>
-                <w:szCs w:val="24"/>
-              </w:rPr>
-            </w:pPr>
-          </w:p>
-        </w:tc>
-        <w:tc>
-          <w:tcPr>
-            <w:tcW w:w="380" w:type="dxa"/>
-            <w:tcBorders>
-              <w:bottom w:val="single" w:sz="8" w:space="0" w:color="5B9BD5"/>
-            </w:tcBorders>
-            <w:vAlign w:val="bottom"/>
-          </w:tcPr>
-          <w:p>
-            <w:pPr>
-              <w:rPr>
-                <w:sz w:val="24"/>
-                <w:szCs w:val="24"/>
-              </w:rPr>
-            </w:pPr>
-          </w:p>
-        </w:tc>
-        <w:tc>
-          <w:tcPr>
-            <w:tcW w:w="1680" w:type="dxa"/>
-            <w:gridSpan w:val="4"/>
-            <w:vMerge w:val="restart"/>
-            <w:vAlign w:val="bottom"/>
-          </w:tcPr>
-          <w:p>
-            <w:pPr>
-              <w:ind w:right="35"/>
-              <w:jc w:val="right"/>
-              <w:rPr>
-                <w:sz w:val="20"/>
-                <w:szCs w:val="20"/>
-              </w:rPr>
-            </w:pPr>
-            <w:r>
-              <w:rPr>
-                <w:rFonts w:ascii="Calibri" w:eastAsia="Calibri" w:hAnsi="Calibri" w:cs="Calibri"/>
-                <w:color w:val="595959"/>
-                <w:sz w:val="18"/>
-                <w:szCs w:val="18"/>
-              </w:rPr>
-              <w:t>Идеално ускорение</w:t>
-            </w:r>
-          </w:p>
-        </w:tc>
-        <w:tc>
-          <w:tcPr>
-            <w:tcW w:w="240" w:type="dxa"/>
-            <w:vAlign w:val="bottom"/>
-          </w:tcPr>
-          <w:p>
-            <w:pPr>
-              <w:rPr>
-                <w:sz w:val="24"/>
-                <w:szCs w:val="24"/>
-              </w:rPr>
-            </w:pPr>
-          </w:p>
-        </w:tc>
-        <w:tc>
-          <w:tcPr>
-            <w:tcW w:w="380" w:type="dxa"/>
-            <w:tcBorders>
-              <w:bottom w:val="single" w:sz="8" w:space="0" w:color="A5A5A5"/>
-            </w:tcBorders>
-            <w:vAlign w:val="bottom"/>
-          </w:tcPr>
-          <w:p>
-            <w:pPr>
-              <w:rPr>
-                <w:sz w:val="24"/>
-                <w:szCs w:val="24"/>
-              </w:rPr>
-            </w:pPr>
-          </w:p>
-        </w:tc>
-        <w:tc>
-          <w:tcPr>
-            <w:tcW w:w="2220" w:type="dxa"/>
-            <w:gridSpan w:val="5"/>
-            <w:vMerge w:val="restart"/>
-            <w:vAlign w:val="bottom"/>
-          </w:tcPr>
-          <w:p>
-            <w:pPr>
-              <w:ind w:right="170"/>
-              <w:jc w:val="right"/>
-              <w:rPr>
-                <w:sz w:val="20"/>
-                <w:szCs w:val="20"/>
-              </w:rPr>
-            </w:pPr>
-            <w:r>
-              <w:rPr>
-                <w:rFonts w:ascii="Calibri" w:eastAsia="Calibri" w:hAnsi="Calibri" w:cs="Calibri"/>
-                <w:color w:val="595959"/>
-                <w:sz w:val="18"/>
-                <w:szCs w:val="18"/>
-              </w:rPr>
-              <w:t>Действително ускорение</w:t>
-            </w:r>
-          </w:p>
-        </w:tc>
-        <w:tc>
-          <w:tcPr>
-            <w:tcW w:w="400" w:type="dxa"/>
-            <w:vAlign w:val="bottom"/>
-          </w:tcPr>
-          <w:p>
-            <w:pPr>
-              <w:rPr>
-                <w:sz w:val="24"/>
-                <w:szCs w:val="24"/>
-              </w:rPr>
-            </w:pPr>
-          </w:p>
-        </w:tc>
-        <w:tc>
-          <w:tcPr>
-            <w:tcW w:w="300" w:type="dxa"/>
-            <w:vAlign w:val="bottom"/>
-          </w:tcPr>
-          <w:p>
-            <w:pPr>
-              <w:rPr>
-                <w:sz w:val="24"/>
-                <w:szCs w:val="24"/>
-              </w:rPr>
-            </w:pPr>
-          </w:p>
-        </w:tc>
-        <w:tc>
-          <w:tcPr>
-            <w:tcW w:w="0" w:type="dxa"/>
-            <w:vAlign w:val="bottom"/>
-          </w:tcPr>
-          <w:p>
-            <w:pPr>
-              <w:rPr>
-                <w:sz w:val="1"/>
-                <w:szCs w:val="1"/>
-              </w:rPr>
-            </w:pPr>
-          </w:p>
-        </w:tc>
-      </w:tr>
-      <w:tr>
-        <w:trPr>
-          <w:trHeight w:val="74"/>
-        </w:trPr>
-        <w:tc>
-          <w:tcPr>
-            <w:tcW w:w="240" w:type="dxa"/>
-            <w:vAlign w:val="bottom"/>
-          </w:tcPr>
-          <w:p>
-            <w:pPr>
-              <w:rPr>
-                <w:sz w:val="6"/>
-                <w:szCs w:val="6"/>
-              </w:rPr>
-            </w:pPr>
-          </w:p>
-        </w:tc>
-        <w:tc>
-          <w:tcPr>
-            <w:tcW w:w="480" w:type="dxa"/>
-            <w:vAlign w:val="bottom"/>
-          </w:tcPr>
-          <w:p>
-            <w:pPr>
-              <w:rPr>
-                <w:sz w:val="6"/>
-                <w:szCs w:val="6"/>
-              </w:rPr>
-            </w:pPr>
-          </w:p>
-        </w:tc>
-        <w:tc>
-          <w:tcPr>
-            <w:tcW w:w="380" w:type="dxa"/>
-            <w:vAlign w:val="bottom"/>
-          </w:tcPr>
-          <w:p>
-            <w:pPr>
-              <w:rPr>
-                <w:sz w:val="6"/>
-                <w:szCs w:val="6"/>
-              </w:rPr>
-            </w:pPr>
-          </w:p>
-        </w:tc>
-        <w:tc>
-          <w:tcPr>
-            <w:tcW w:w="1680" w:type="dxa"/>
-            <w:gridSpan w:val="4"/>
-            <w:vMerge/>
-            <w:vAlign w:val="bottom"/>
-          </w:tcPr>
-          <w:p>
-            <w:pPr>
-              <w:rPr>
-                <w:sz w:val="6"/>
-                <w:szCs w:val="6"/>
-              </w:rPr>
-            </w:pPr>
-          </w:p>
-        </w:tc>
-        <w:tc>
-          <w:tcPr>
-            <w:tcW w:w="240" w:type="dxa"/>
-            <w:vAlign w:val="bottom"/>
-          </w:tcPr>
-          <w:p>
-            <w:pPr>
-              <w:rPr>
-                <w:sz w:val="6"/>
-                <w:szCs w:val="6"/>
-              </w:rPr>
-            </w:pPr>
-          </w:p>
-        </w:tc>
-        <w:tc>
-          <w:tcPr>
-            <w:tcW w:w="380" w:type="dxa"/>
-            <w:vAlign w:val="bottom"/>
-          </w:tcPr>
-          <w:p>
-            <w:pPr>
-              <w:rPr>
-                <w:sz w:val="6"/>
-                <w:szCs w:val="6"/>
-              </w:rPr>
-            </w:pPr>
-          </w:p>
-        </w:tc>
-        <w:tc>
-          <w:tcPr>
-            <w:tcW w:w="2220" w:type="dxa"/>
-            <w:gridSpan w:val="5"/>
-            <w:vMerge/>
-            <w:vAlign w:val="bottom"/>
-          </w:tcPr>
-          <w:p>
-            <w:pPr>
-              <w:rPr>
-                <w:sz w:val="6"/>
-                <w:szCs w:val="6"/>
-              </w:rPr>
-            </w:pPr>
-          </w:p>
-        </w:tc>
-        <w:tc>
-          <w:tcPr>
-            <w:tcW w:w="400" w:type="dxa"/>
-            <w:vAlign w:val="bottom"/>
-          </w:tcPr>
-          <w:p>
-            <w:pPr>
-              <w:rPr>
-                <w:sz w:val="6"/>
-                <w:szCs w:val="6"/>
-              </w:rPr>
-            </w:pPr>
-          </w:p>
-        </w:tc>
-        <w:tc>
-          <w:tcPr>
-            <w:tcW w:w="300" w:type="dxa"/>
-            <w:vAlign w:val="bottom"/>
-          </w:tcPr>
-          <w:p>
-            <w:pPr>
-              <w:rPr>
-                <w:sz w:val="6"/>
-                <w:szCs w:val="6"/>
-              </w:rPr>
-            </w:pPr>
-          </w:p>
-        </w:tc>
-        <w:tc>
-          <w:tcPr>
-            <w:tcW w:w="0" w:type="dxa"/>
+            <w:tcW w:w="20" w:type="dxa"/>
             <w:vAlign w:val="bottom"/>
           </w:tcPr>
           <w:p>
@@ -11737,51 +10492,6 @@
         </w:tc>
       </w:tr>
     </w:tbl>
-    <w:p>
-      <w:pPr>
-        <w:spacing w:line="200" w:lineRule="exact"/>
-        <w:rPr>
-          <w:sz w:val="20"/>
-          <w:szCs w:val="20"/>
-        </w:rPr>
-      </w:pPr>
-    </w:p>
-    <w:p>
-      <w:pPr>
-        <w:spacing w:line="200" w:lineRule="exact"/>
-        <w:rPr>
-          <w:sz w:val="20"/>
-          <w:szCs w:val="20"/>
-        </w:rPr>
-      </w:pPr>
-    </w:p>
-    <w:p>
-      <w:pPr>
-        <w:spacing w:line="200" w:lineRule="exact"/>
-        <w:rPr>
-          <w:sz w:val="20"/>
-          <w:szCs w:val="20"/>
-        </w:rPr>
-      </w:pPr>
-    </w:p>
-    <w:p>
-      <w:pPr>
-        <w:spacing w:line="200" w:lineRule="exact"/>
-        <w:rPr>
-          <w:sz w:val="20"/>
-          <w:szCs w:val="20"/>
-        </w:rPr>
-      </w:pPr>
-    </w:p>
-    <w:p>
-      <w:pPr>
-        <w:spacing w:line="200" w:lineRule="exact"/>
-        <w:rPr>
-          <w:sz w:val="20"/>
-          <w:szCs w:val="20"/>
-        </w:rPr>
-      </w:pPr>
-    </w:p>
     <w:p>
       <w:pPr>
         <w:spacing w:line="336" w:lineRule="exact"/>
@@ -11928,7 +10638,28 @@
           <w:rFonts w:ascii="Calibri" w:eastAsia="Calibri" w:hAnsi="Calibri" w:cs="Calibri"/>
           <w:lang w:val="bg-BG"/>
         </w:rPr>
-        <w:t>с точност 50000 елемента от редицата</w:t>
+        <w:t xml:space="preserve">с точност </w:t>
+      </w:r>
+      <w:r>
+        <w:rPr>
+          <w:rFonts w:ascii="Calibri" w:eastAsia="Calibri" w:hAnsi="Calibri" w:cs="Calibri"/>
+          <w:lang w:val="ru-RU"/>
+        </w:rPr>
+        <w:t>32000</w:t>
+      </w:r>
+      <w:r>
+        <w:rPr>
+          <w:rFonts w:ascii="Calibri" w:eastAsia="Calibri" w:hAnsi="Calibri" w:cs="Calibri"/>
+          <w:lang w:val="bg-BG"/>
+        </w:rPr>
+        <w:t xml:space="preserve"> </w:t>
+      </w:r>
+      <w:r>
+        <w:rPr>
+          <w:rFonts w:ascii="Calibri" w:eastAsia="Calibri" w:hAnsi="Calibri" w:cs="Calibri"/>
+          <w:lang w:val="bg-BG"/>
+        </w:rPr>
+        <w:t>елемента от редицата</w:t>
       </w:r>
       <w:r>
         <w:rPr>
@@ -12068,33 +10799,39 @@
     </w:p>
     <w:p>
       <w:pPr>
-        <w:spacing w:line="20" w:lineRule="exact"/>
-        <w:rPr>
-          <w:sz w:val="20"/>
-          <w:szCs w:val="20"/>
+        <w:tabs>
+          <w:tab w:val="left" w:pos="700"/>
+        </w:tabs>
+        <w:ind w:left="700"/>
+        <w:jc w:val="both"/>
+        <w:rPr>
+          <w:rFonts w:ascii="Calibri" w:eastAsia="Calibri" w:hAnsi="Calibri" w:cs="Calibri"/>
+          <w:lang w:val="ru-RU"/>
+        </w:rPr>
+      </w:pPr>
+    </w:p>
+    <w:p>
+      <w:pPr>
+        <w:tabs>
+          <w:tab w:val="left" w:pos="700"/>
+        </w:tabs>
+        <w:ind w:left="700"/>
+        <w:jc w:val="both"/>
+        <w:rPr>
+          <w:rFonts w:ascii="Symbol" w:eastAsia="Symbol" w:hAnsi="Symbol" w:cs="Symbol"/>
           <w:lang w:val="ru-RU"/>
         </w:rPr>
       </w:pPr>
       <w:r>
         <w:rPr>
           <w:noProof/>
-          <w:sz w:val="20"/>
-          <w:szCs w:val="20"/>
           <w:lang w:val="bg-BG" w:eastAsia="bg-BG"/>
         </w:rPr>
         <w:drawing>
-          <wp:anchor distT="0" distB="0" distL="114300" distR="114300" simplePos="0" relativeHeight="251665920" behindDoc="1" locked="0" layoutInCell="0" allowOverlap="1">
-            <wp:simplePos x="0" y="0"/>
-            <wp:positionH relativeFrom="column">
-              <wp:posOffset>688975</wp:posOffset>
-            </wp:positionH>
-            <wp:positionV relativeFrom="paragraph">
-              <wp:posOffset>116205</wp:posOffset>
-            </wp:positionV>
-            <wp:extent cx="4580890" cy="2752090"/>
+          <wp:inline distT="0" distB="0" distL="0" distR="0" wp14:anchorId="70FFA926" wp14:editId="3B8AB275">
+            <wp:extent cx="5324475" cy="3532596"/>
             <wp:effectExtent l="0" t="0" r="0" b="0"/>
-            <wp:wrapNone/>
-            <wp:docPr id="17" name="Picture 17"/>
+            <wp:docPr id="11" name="Picture 11"/>
             <wp:cNvGraphicFramePr>
               <a:graphicFrameLocks xmlns:a="http://schemas.openxmlformats.org/drawingml/2006/main" noChangeAspect="1"/>
             </wp:cNvGraphicFramePr>
@@ -12102,792 +10839,23 @@
               <a:graphicData uri="http://schemas.openxmlformats.org/drawingml/2006/picture">
                 <pic:pic xmlns:pic="http://schemas.openxmlformats.org/drawingml/2006/picture">
                   <pic:nvPicPr>
-                    <pic:cNvPr id="0" name="Picture 17"/>
-                    <pic:cNvPicPr>
-                      <a:picLocks noChangeAspect="1" noChangeArrowheads="1"/>
-                    </pic:cNvPicPr>
+                    <pic:cNvPr id="1" name=""/>
+                    <pic:cNvPicPr/>
                   </pic:nvPicPr>
                   <pic:blipFill>
-                    <a:blip r:embed="rId9">
-                      <a:extLst/>
-                    </a:blip>
-                    <a:srcRect/>
+                    <a:blip r:embed="rId10"/>
                     <a:stretch>
                       <a:fillRect/>
                     </a:stretch>
                   </pic:blipFill>
-                  <pic:spPr bwMode="auto">
+                  <pic:spPr>
                     <a:xfrm>
                       <a:off x="0" y="0"/>
-                      <a:ext cx="4580890" cy="2752090"/>
+                      <a:ext cx="5332801" cy="3538120"/>
                     </a:xfrm>
                     <a:prstGeom prst="rect">
                       <a:avLst/>
                     </a:prstGeom>
-                    <a:noFill/>
-                  </pic:spPr>
-                </pic:pic>
-              </a:graphicData>
-            </a:graphic>
-          </wp:anchor>
-        </w:drawing>
-      </w:r>
-    </w:p>
-    <w:p>
-      <w:pPr>
-        <w:spacing w:line="316" w:lineRule="exact"/>
-        <w:rPr>
-          <w:sz w:val="20"/>
-          <w:szCs w:val="20"/>
-          <w:lang w:val="ru-RU"/>
-        </w:rPr>
-      </w:pPr>
-    </w:p>
-    <w:p>
-      <w:pPr>
-        <w:ind w:right="-319"/>
-        <w:jc w:val="center"/>
-        <w:rPr>
-          <w:sz w:val="20"/>
-          <w:szCs w:val="20"/>
-          <w:lang w:val="ru-RU"/>
-        </w:rPr>
-      </w:pPr>
-      <w:proofErr w:type="spellStart"/>
-      <w:r>
-        <w:rPr>
-          <w:rFonts w:ascii="Calibri" w:eastAsia="Calibri" w:hAnsi="Calibri" w:cs="Calibri"/>
-          <w:color w:val="595959"/>
-          <w:sz w:val="20"/>
-          <w:szCs w:val="20"/>
-          <w:lang w:val="ru-RU"/>
-        </w:rPr>
-        <w:t>Ефективност</w:t>
-      </w:r>
-      <w:proofErr w:type="spellEnd"/>
-      <w:r>
-        <w:rPr>
-          <w:rFonts w:ascii="Calibri" w:eastAsia="Calibri" w:hAnsi="Calibri" w:cs="Calibri"/>
-          <w:color w:val="595959"/>
-          <w:sz w:val="20"/>
-          <w:szCs w:val="20"/>
-          <w:lang w:val="ru-RU"/>
-        </w:rPr>
-        <w:t xml:space="preserve"> (</w:t>
-      </w:r>
-      <w:proofErr w:type="spellStart"/>
-      <w:r>
-        <w:rPr>
-          <w:rFonts w:ascii="Calibri" w:eastAsia="Calibri" w:hAnsi="Calibri" w:cs="Calibri"/>
-          <w:color w:val="595959"/>
-          <w:sz w:val="20"/>
-          <w:szCs w:val="20"/>
-          <w:lang w:val="ru-RU"/>
-        </w:rPr>
-        <w:t>ефикасност</w:t>
-      </w:r>
-      <w:proofErr w:type="spellEnd"/>
-      <w:r>
-        <w:rPr>
-          <w:rFonts w:ascii="Calibri" w:eastAsia="Calibri" w:hAnsi="Calibri" w:cs="Calibri"/>
-          <w:color w:val="595959"/>
-          <w:sz w:val="20"/>
-          <w:szCs w:val="20"/>
-          <w:lang w:val="ru-RU"/>
-        </w:rPr>
-        <w:t xml:space="preserve">) при </w:t>
-      </w:r>
-      <w:proofErr w:type="spellStart"/>
-      <w:r>
-        <w:rPr>
-          <w:rFonts w:ascii="Calibri" w:eastAsia="Calibri" w:hAnsi="Calibri" w:cs="Calibri"/>
-          <w:color w:val="595959"/>
-          <w:sz w:val="20"/>
-          <w:szCs w:val="20"/>
-          <w:lang w:val="ru-RU"/>
-        </w:rPr>
-        <w:t>определяне</w:t>
-      </w:r>
-      <w:proofErr w:type="spellEnd"/>
-      <w:r>
-        <w:rPr>
-          <w:rFonts w:ascii="Calibri" w:eastAsia="Calibri" w:hAnsi="Calibri" w:cs="Calibri"/>
-          <w:color w:val="595959"/>
-          <w:sz w:val="20"/>
-          <w:szCs w:val="20"/>
-          <w:lang w:val="ru-RU"/>
-        </w:rPr>
-        <w:t xml:space="preserve"> на </w:t>
-      </w:r>
-      <w:proofErr w:type="spellStart"/>
-      <w:r>
-        <w:rPr>
-          <w:rFonts w:ascii="Calibri" w:eastAsia="Calibri" w:hAnsi="Calibri" w:cs="Calibri"/>
-          <w:color w:val="595959"/>
-          <w:sz w:val="20"/>
-          <w:szCs w:val="20"/>
-          <w:lang w:val="ru-RU"/>
-        </w:rPr>
-        <w:t>минималната</w:t>
-      </w:r>
-      <w:proofErr w:type="spellEnd"/>
-    </w:p>
-    <w:p>
-      <w:pPr>
-        <w:spacing w:line="1" w:lineRule="exact"/>
-        <w:rPr>
-          <w:sz w:val="20"/>
-          <w:szCs w:val="20"/>
-          <w:lang w:val="ru-RU"/>
-        </w:rPr>
-      </w:pPr>
-    </w:p>
-    <w:p>
-      <w:pPr>
-        <w:ind w:left="2460"/>
-        <w:rPr>
-          <w:sz w:val="20"/>
-          <w:szCs w:val="20"/>
-          <w:lang w:val="ru-RU"/>
-        </w:rPr>
-      </w:pPr>
-      <w:r>
-        <w:rPr>
-          <w:rFonts w:ascii="Calibri" w:eastAsia="Calibri" w:hAnsi="Calibri" w:cs="Calibri"/>
-          <w:color w:val="595959"/>
-          <w:sz w:val="20"/>
-          <w:szCs w:val="20"/>
-          <w:lang w:val="ru-RU"/>
-        </w:rPr>
-        <w:t xml:space="preserve">описана, около множество от 4000 точки </w:t>
-      </w:r>
-      <w:proofErr w:type="spellStart"/>
-      <w:r>
-        <w:rPr>
-          <w:rFonts w:ascii="Calibri" w:eastAsia="Calibri" w:hAnsi="Calibri" w:cs="Calibri"/>
-          <w:color w:val="595959"/>
-          <w:sz w:val="20"/>
-          <w:szCs w:val="20"/>
-          <w:lang w:val="ru-RU"/>
-        </w:rPr>
-        <w:t>окръжност</w:t>
-      </w:r>
-      <w:proofErr w:type="spellEnd"/>
-    </w:p>
-    <w:p>
-      <w:pPr>
-        <w:spacing w:line="130" w:lineRule="exact"/>
-        <w:rPr>
-          <w:sz w:val="20"/>
-          <w:szCs w:val="20"/>
-          <w:lang w:val="ru-RU"/>
-        </w:rPr>
-      </w:pPr>
-    </w:p>
-    <w:p>
-      <w:pPr>
-        <w:ind w:left="1220"/>
-        <w:rPr>
-          <w:sz w:val="20"/>
-          <w:szCs w:val="20"/>
-          <w:lang w:val="ru-RU"/>
-        </w:rPr>
-      </w:pPr>
-      <w:r>
-        <w:rPr>
-          <w:rFonts w:ascii="Calibri" w:eastAsia="Calibri" w:hAnsi="Calibri" w:cs="Calibri"/>
-          <w:color w:val="595959"/>
-          <w:sz w:val="18"/>
-          <w:szCs w:val="18"/>
-          <w:lang w:val="ru-RU"/>
-        </w:rPr>
-        <w:t>1,2</w:t>
-      </w:r>
-    </w:p>
-    <w:p>
-      <w:pPr>
-        <w:spacing w:line="136" w:lineRule="exact"/>
-        <w:rPr>
-          <w:sz w:val="20"/>
-          <w:szCs w:val="20"/>
-          <w:lang w:val="ru-RU"/>
-        </w:rPr>
-      </w:pPr>
-    </w:p>
-    <w:p>
-      <w:pPr>
-        <w:ind w:left="1360"/>
-        <w:rPr>
-          <w:sz w:val="20"/>
-          <w:szCs w:val="20"/>
-          <w:lang w:val="ru-RU"/>
-        </w:rPr>
-      </w:pPr>
-      <w:r>
-        <w:rPr>
-          <w:rFonts w:ascii="Calibri" w:eastAsia="Calibri" w:hAnsi="Calibri" w:cs="Calibri"/>
-          <w:color w:val="595959"/>
-          <w:sz w:val="18"/>
-          <w:szCs w:val="18"/>
-          <w:lang w:val="ru-RU"/>
-        </w:rPr>
-        <w:t>1</w:t>
-      </w:r>
-    </w:p>
-    <w:p>
-      <w:pPr>
-        <w:spacing w:line="136" w:lineRule="exact"/>
-        <w:rPr>
-          <w:sz w:val="20"/>
-          <w:szCs w:val="20"/>
-          <w:lang w:val="ru-RU"/>
-        </w:rPr>
-      </w:pPr>
-    </w:p>
-    <w:p>
-      <w:pPr>
-        <w:ind w:left="1220"/>
-        <w:rPr>
-          <w:sz w:val="20"/>
-          <w:szCs w:val="20"/>
-          <w:lang w:val="ru-RU"/>
-        </w:rPr>
-      </w:pPr>
-      <w:r>
-        <w:rPr>
-          <w:rFonts w:ascii="Calibri" w:eastAsia="Calibri" w:hAnsi="Calibri" w:cs="Calibri"/>
-          <w:color w:val="595959"/>
-          <w:sz w:val="18"/>
-          <w:szCs w:val="18"/>
-          <w:lang w:val="ru-RU"/>
-        </w:rPr>
-        <w:t>0,8</w:t>
-      </w:r>
-    </w:p>
-    <w:p>
-      <w:pPr>
-        <w:spacing w:line="136" w:lineRule="exact"/>
-        <w:rPr>
-          <w:sz w:val="20"/>
-          <w:szCs w:val="20"/>
-          <w:lang w:val="ru-RU"/>
-        </w:rPr>
-      </w:pPr>
-    </w:p>
-    <w:p>
-      <w:pPr>
-        <w:ind w:left="1220"/>
-        <w:rPr>
-          <w:sz w:val="20"/>
-          <w:szCs w:val="20"/>
-          <w:lang w:val="ru-RU"/>
-        </w:rPr>
-      </w:pPr>
-      <w:r>
-        <w:rPr>
-          <w:rFonts w:ascii="Calibri" w:eastAsia="Calibri" w:hAnsi="Calibri" w:cs="Calibri"/>
-          <w:color w:val="595959"/>
-          <w:sz w:val="18"/>
-          <w:szCs w:val="18"/>
-          <w:lang w:val="ru-RU"/>
-        </w:rPr>
-        <w:t>0,6</w:t>
-      </w:r>
-    </w:p>
-    <w:p>
-      <w:pPr>
-        <w:spacing w:line="136" w:lineRule="exact"/>
-        <w:rPr>
-          <w:sz w:val="20"/>
-          <w:szCs w:val="20"/>
-          <w:lang w:val="ru-RU"/>
-        </w:rPr>
-      </w:pPr>
-    </w:p>
-    <w:p>
-      <w:pPr>
-        <w:ind w:left="1220"/>
-        <w:rPr>
-          <w:sz w:val="20"/>
-          <w:szCs w:val="20"/>
-          <w:lang w:val="ru-RU"/>
-        </w:rPr>
-      </w:pPr>
-      <w:r>
-        <w:rPr>
-          <w:rFonts w:ascii="Calibri" w:eastAsia="Calibri" w:hAnsi="Calibri" w:cs="Calibri"/>
-          <w:color w:val="595959"/>
-          <w:sz w:val="18"/>
-          <w:szCs w:val="18"/>
-          <w:lang w:val="ru-RU"/>
-        </w:rPr>
-        <w:t>0,4</w:t>
-      </w:r>
-    </w:p>
-    <w:p>
-      <w:pPr>
-        <w:spacing w:line="136" w:lineRule="exact"/>
-        <w:rPr>
-          <w:sz w:val="20"/>
-          <w:szCs w:val="20"/>
-          <w:lang w:val="ru-RU"/>
-        </w:rPr>
-      </w:pPr>
-    </w:p>
-    <w:p>
-      <w:pPr>
-        <w:ind w:left="1220"/>
-        <w:rPr>
-          <w:sz w:val="20"/>
-          <w:szCs w:val="20"/>
-          <w:lang w:val="ru-RU"/>
-        </w:rPr>
-      </w:pPr>
-      <w:r>
-        <w:rPr>
-          <w:rFonts w:ascii="Calibri" w:eastAsia="Calibri" w:hAnsi="Calibri" w:cs="Calibri"/>
-          <w:color w:val="595959"/>
-          <w:sz w:val="18"/>
-          <w:szCs w:val="18"/>
-          <w:lang w:val="ru-RU"/>
-        </w:rPr>
-        <w:t>0,2</w:t>
-      </w:r>
-    </w:p>
-    <w:p>
-      <w:pPr>
-        <w:spacing w:line="136" w:lineRule="exact"/>
-        <w:rPr>
-          <w:sz w:val="20"/>
-          <w:szCs w:val="20"/>
-          <w:lang w:val="ru-RU"/>
-        </w:rPr>
-      </w:pPr>
-    </w:p>
-    <w:p>
-      <w:pPr>
-        <w:ind w:left="1360"/>
-        <w:rPr>
-          <w:sz w:val="20"/>
-          <w:szCs w:val="20"/>
-          <w:lang w:val="ru-RU"/>
-        </w:rPr>
-      </w:pPr>
-      <w:r>
-        <w:rPr>
-          <w:rFonts w:ascii="Calibri" w:eastAsia="Calibri" w:hAnsi="Calibri" w:cs="Calibri"/>
-          <w:color w:val="595959"/>
-          <w:sz w:val="18"/>
-          <w:szCs w:val="18"/>
-          <w:lang w:val="ru-RU"/>
-        </w:rPr>
-        <w:t>0</w:t>
-      </w:r>
-    </w:p>
-    <w:p>
-      <w:pPr>
-        <w:spacing w:line="14" w:lineRule="exact"/>
-        <w:rPr>
-          <w:sz w:val="20"/>
-          <w:szCs w:val="20"/>
-          <w:lang w:val="ru-RU"/>
-        </w:rPr>
-      </w:pPr>
-    </w:p>
-    <w:p>
-      <w:pPr>
-        <w:tabs>
-          <w:tab w:val="left" w:pos="300"/>
-          <w:tab w:val="left" w:pos="300"/>
-          <w:tab w:val="left" w:pos="280"/>
-          <w:tab w:val="left" w:pos="280"/>
-          <w:tab w:val="left" w:pos="300"/>
-          <w:tab w:val="left" w:pos="300"/>
-          <w:tab w:val="left" w:pos="300"/>
-          <w:tab w:val="left" w:pos="280"/>
-          <w:tab w:val="left" w:pos="240"/>
-          <w:tab w:val="left" w:pos="200"/>
-          <w:tab w:val="left" w:pos="200"/>
-          <w:tab w:val="left" w:pos="200"/>
-          <w:tab w:val="left" w:pos="200"/>
-          <w:tab w:val="left" w:pos="200"/>
-          <w:tab w:val="left" w:pos="200"/>
-        </w:tabs>
-        <w:ind w:right="-679"/>
-        <w:jc w:val="center"/>
-        <w:rPr>
-          <w:sz w:val="20"/>
-          <w:szCs w:val="20"/>
-          <w:lang w:val="ru-RU"/>
-        </w:rPr>
-      </w:pPr>
-      <w:r>
-        <w:rPr>
-          <w:rFonts w:ascii="Calibri" w:eastAsia="Calibri" w:hAnsi="Calibri" w:cs="Calibri"/>
-          <w:color w:val="595959"/>
-          <w:sz w:val="18"/>
-          <w:szCs w:val="18"/>
-          <w:lang w:val="ru-RU"/>
-        </w:rPr>
-        <w:t>1</w:t>
-      </w:r>
-      <w:r>
-        <w:rPr>
-          <w:sz w:val="20"/>
-          <w:szCs w:val="20"/>
-          <w:lang w:val="ru-RU"/>
-        </w:rPr>
-        <w:tab/>
-      </w:r>
-      <w:r>
-        <w:rPr>
-          <w:rFonts w:ascii="Calibri" w:eastAsia="Calibri" w:hAnsi="Calibri" w:cs="Calibri"/>
-          <w:color w:val="595959"/>
-          <w:sz w:val="18"/>
-          <w:szCs w:val="18"/>
-          <w:lang w:val="ru-RU"/>
-        </w:rPr>
-        <w:t>2</w:t>
-      </w:r>
-      <w:r>
-        <w:rPr>
-          <w:sz w:val="20"/>
-          <w:szCs w:val="20"/>
-          <w:lang w:val="ru-RU"/>
-        </w:rPr>
-        <w:tab/>
-      </w:r>
-      <w:r>
-        <w:rPr>
-          <w:rFonts w:ascii="Calibri" w:eastAsia="Calibri" w:hAnsi="Calibri" w:cs="Calibri"/>
-          <w:color w:val="595959"/>
-          <w:sz w:val="18"/>
-          <w:szCs w:val="18"/>
-          <w:lang w:val="ru-RU"/>
-        </w:rPr>
-        <w:t>3</w:t>
-      </w:r>
-      <w:r>
-        <w:rPr>
-          <w:sz w:val="20"/>
-          <w:szCs w:val="20"/>
-          <w:lang w:val="ru-RU"/>
-        </w:rPr>
-        <w:tab/>
-      </w:r>
-      <w:r>
-        <w:rPr>
-          <w:rFonts w:ascii="Calibri" w:eastAsia="Calibri" w:hAnsi="Calibri" w:cs="Calibri"/>
-          <w:color w:val="595959"/>
-          <w:sz w:val="18"/>
-          <w:szCs w:val="18"/>
-          <w:lang w:val="ru-RU"/>
-        </w:rPr>
-        <w:t>4</w:t>
-      </w:r>
-      <w:r>
-        <w:rPr>
-          <w:sz w:val="20"/>
-          <w:szCs w:val="20"/>
-          <w:lang w:val="ru-RU"/>
-        </w:rPr>
-        <w:tab/>
-      </w:r>
-      <w:r>
-        <w:rPr>
-          <w:rFonts w:ascii="Calibri" w:eastAsia="Calibri" w:hAnsi="Calibri" w:cs="Calibri"/>
-          <w:color w:val="595959"/>
-          <w:sz w:val="18"/>
-          <w:szCs w:val="18"/>
-          <w:lang w:val="ru-RU"/>
-        </w:rPr>
-        <w:t>5</w:t>
-      </w:r>
-      <w:r>
-        <w:rPr>
-          <w:sz w:val="20"/>
-          <w:szCs w:val="20"/>
-          <w:lang w:val="ru-RU"/>
-        </w:rPr>
-        <w:tab/>
-      </w:r>
-      <w:r>
-        <w:rPr>
-          <w:rFonts w:ascii="Calibri" w:eastAsia="Calibri" w:hAnsi="Calibri" w:cs="Calibri"/>
-          <w:color w:val="595959"/>
-          <w:sz w:val="18"/>
-          <w:szCs w:val="18"/>
-          <w:lang w:val="ru-RU"/>
-        </w:rPr>
-        <w:t>6</w:t>
-      </w:r>
-      <w:r>
-        <w:rPr>
-          <w:sz w:val="20"/>
-          <w:szCs w:val="20"/>
-          <w:lang w:val="ru-RU"/>
-        </w:rPr>
-        <w:tab/>
-      </w:r>
-      <w:r>
-        <w:rPr>
-          <w:rFonts w:ascii="Calibri" w:eastAsia="Calibri" w:hAnsi="Calibri" w:cs="Calibri"/>
-          <w:color w:val="595959"/>
-          <w:sz w:val="18"/>
-          <w:szCs w:val="18"/>
-          <w:lang w:val="ru-RU"/>
-        </w:rPr>
-        <w:t>7</w:t>
-      </w:r>
-      <w:r>
-        <w:rPr>
-          <w:sz w:val="20"/>
-          <w:szCs w:val="20"/>
-          <w:lang w:val="ru-RU"/>
-        </w:rPr>
-        <w:tab/>
-      </w:r>
-      <w:r>
-        <w:rPr>
-          <w:rFonts w:ascii="Calibri" w:eastAsia="Calibri" w:hAnsi="Calibri" w:cs="Calibri"/>
-          <w:color w:val="595959"/>
-          <w:sz w:val="18"/>
-          <w:szCs w:val="18"/>
-          <w:lang w:val="ru-RU"/>
-        </w:rPr>
-        <w:t>8</w:t>
-      </w:r>
-      <w:r>
-        <w:rPr>
-          <w:sz w:val="20"/>
-          <w:szCs w:val="20"/>
-          <w:lang w:val="ru-RU"/>
-        </w:rPr>
-        <w:tab/>
-      </w:r>
-      <w:r>
-        <w:rPr>
-          <w:rFonts w:ascii="Calibri" w:eastAsia="Calibri" w:hAnsi="Calibri" w:cs="Calibri"/>
-          <w:color w:val="595959"/>
-          <w:sz w:val="18"/>
-          <w:szCs w:val="18"/>
-          <w:lang w:val="ru-RU"/>
-        </w:rPr>
-        <w:t>9</w:t>
-      </w:r>
-      <w:r>
-        <w:rPr>
-          <w:rFonts w:ascii="Calibri" w:eastAsia="Calibri" w:hAnsi="Calibri" w:cs="Calibri"/>
-          <w:color w:val="595959"/>
-          <w:sz w:val="18"/>
-          <w:szCs w:val="18"/>
-          <w:lang w:val="ru-RU"/>
-        </w:rPr>
-        <w:tab/>
-        <w:t>10</w:t>
-      </w:r>
-      <w:r>
-        <w:rPr>
-          <w:rFonts w:ascii="Calibri" w:eastAsia="Calibri" w:hAnsi="Calibri" w:cs="Calibri"/>
-          <w:color w:val="595959"/>
-          <w:sz w:val="18"/>
-          <w:szCs w:val="18"/>
-          <w:lang w:val="ru-RU"/>
-        </w:rPr>
-        <w:tab/>
-        <w:t>11</w:t>
-      </w:r>
-      <w:r>
-        <w:rPr>
-          <w:rFonts w:ascii="Calibri" w:eastAsia="Calibri" w:hAnsi="Calibri" w:cs="Calibri"/>
-          <w:color w:val="595959"/>
-          <w:sz w:val="18"/>
-          <w:szCs w:val="18"/>
-          <w:lang w:val="ru-RU"/>
-        </w:rPr>
-        <w:tab/>
-        <w:t>12</w:t>
-      </w:r>
-      <w:r>
-        <w:rPr>
-          <w:rFonts w:ascii="Calibri" w:eastAsia="Calibri" w:hAnsi="Calibri" w:cs="Calibri"/>
-          <w:color w:val="595959"/>
-          <w:sz w:val="18"/>
-          <w:szCs w:val="18"/>
-          <w:lang w:val="ru-RU"/>
-        </w:rPr>
-        <w:tab/>
-        <w:t>13</w:t>
-      </w:r>
-      <w:r>
-        <w:rPr>
-          <w:rFonts w:ascii="Calibri" w:eastAsia="Calibri" w:hAnsi="Calibri" w:cs="Calibri"/>
-          <w:color w:val="595959"/>
-          <w:sz w:val="18"/>
-          <w:szCs w:val="18"/>
-          <w:lang w:val="ru-RU"/>
-        </w:rPr>
-        <w:tab/>
-        <w:t>14</w:t>
-      </w:r>
-      <w:r>
-        <w:rPr>
-          <w:rFonts w:ascii="Calibri" w:eastAsia="Calibri" w:hAnsi="Calibri" w:cs="Calibri"/>
-          <w:color w:val="595959"/>
-          <w:sz w:val="18"/>
-          <w:szCs w:val="18"/>
-          <w:lang w:val="ru-RU"/>
-        </w:rPr>
-        <w:tab/>
-        <w:t>15</w:t>
-      </w:r>
-      <w:r>
-        <w:rPr>
-          <w:sz w:val="20"/>
-          <w:szCs w:val="20"/>
-          <w:lang w:val="ru-RU"/>
-        </w:rPr>
-        <w:tab/>
-      </w:r>
-      <w:r>
-        <w:rPr>
-          <w:rFonts w:ascii="Calibri" w:eastAsia="Calibri" w:hAnsi="Calibri" w:cs="Calibri"/>
-          <w:color w:val="595959"/>
-          <w:sz w:val="17"/>
-          <w:szCs w:val="17"/>
-          <w:lang w:val="ru-RU"/>
-        </w:rPr>
-        <w:t>16</w:t>
-      </w:r>
-    </w:p>
-    <w:p>
-      <w:pPr>
-        <w:spacing w:line="61" w:lineRule="exact"/>
-        <w:rPr>
-          <w:sz w:val="20"/>
-          <w:szCs w:val="20"/>
-          <w:lang w:val="ru-RU"/>
-        </w:rPr>
-      </w:pPr>
-    </w:p>
-    <w:p>
-      <w:pPr>
-        <w:ind w:left="4060"/>
-        <w:rPr>
-          <w:sz w:val="20"/>
-          <w:szCs w:val="20"/>
-          <w:lang w:val="ru-RU"/>
-        </w:rPr>
-      </w:pPr>
-      <w:proofErr w:type="spellStart"/>
-      <w:r>
-        <w:rPr>
-          <w:rFonts w:ascii="Calibri" w:eastAsia="Calibri" w:hAnsi="Calibri" w:cs="Calibri"/>
-          <w:color w:val="595959"/>
-          <w:sz w:val="16"/>
-          <w:szCs w:val="16"/>
-          <w:lang w:val="ru-RU"/>
-        </w:rPr>
-        <w:t>брой</w:t>
-      </w:r>
-      <w:proofErr w:type="spellEnd"/>
-      <w:r>
-        <w:rPr>
-          <w:rFonts w:ascii="Calibri" w:eastAsia="Calibri" w:hAnsi="Calibri" w:cs="Calibri"/>
-          <w:color w:val="595959"/>
-          <w:sz w:val="16"/>
-          <w:szCs w:val="16"/>
-          <w:lang w:val="ru-RU"/>
-        </w:rPr>
-        <w:t xml:space="preserve"> </w:t>
-      </w:r>
-      <w:proofErr w:type="spellStart"/>
-      <w:r>
-        <w:rPr>
-          <w:rFonts w:ascii="Calibri" w:eastAsia="Calibri" w:hAnsi="Calibri" w:cs="Calibri"/>
-          <w:color w:val="595959"/>
-          <w:sz w:val="16"/>
-          <w:szCs w:val="16"/>
-          <w:lang w:val="ru-RU"/>
-        </w:rPr>
-        <w:t>процесорни</w:t>
-      </w:r>
-      <w:proofErr w:type="spellEnd"/>
-      <w:r>
-        <w:rPr>
-          <w:rFonts w:ascii="Calibri" w:eastAsia="Calibri" w:hAnsi="Calibri" w:cs="Calibri"/>
-          <w:color w:val="595959"/>
-          <w:sz w:val="16"/>
-          <w:szCs w:val="16"/>
-          <w:lang w:val="ru-RU"/>
-        </w:rPr>
-        <w:t xml:space="preserve"> ядра</w:t>
-      </w:r>
-    </w:p>
-    <w:p>
-      <w:pPr>
-        <w:spacing w:line="236" w:lineRule="exact"/>
-        <w:rPr>
-          <w:sz w:val="20"/>
-          <w:szCs w:val="20"/>
-          <w:lang w:val="ru-RU"/>
-        </w:rPr>
-      </w:pPr>
-    </w:p>
-    <w:p>
-      <w:pPr>
-        <w:ind w:left="3520"/>
-        <w:rPr>
-          <w:sz w:val="20"/>
-          <w:szCs w:val="20"/>
-          <w:lang w:val="ru-RU"/>
-        </w:rPr>
-      </w:pPr>
-      <w:r>
-        <w:rPr>
-          <w:noProof/>
-          <w:sz w:val="1"/>
-          <w:szCs w:val="1"/>
-          <w:lang w:val="bg-BG" w:eastAsia="bg-BG"/>
-        </w:rPr>
-        <w:drawing>
-          <wp:inline distT="0" distB="0" distL="0" distR="0">
-            <wp:extent cx="243840" cy="173990"/>
-            <wp:effectExtent l="0" t="0" r="0" b="0"/>
-            <wp:docPr id="18" name="Picture 18"/>
-            <wp:cNvGraphicFramePr>
-              <a:graphicFrameLocks xmlns:a="http://schemas.openxmlformats.org/drawingml/2006/main" noChangeAspect="1"/>
-            </wp:cNvGraphicFramePr>
-            <a:graphic xmlns:a="http://schemas.openxmlformats.org/drawingml/2006/main">
-              <a:graphicData uri="http://schemas.openxmlformats.org/drawingml/2006/picture">
-                <pic:pic xmlns:pic="http://schemas.openxmlformats.org/drawingml/2006/picture">
-                  <pic:nvPicPr>
-                    <pic:cNvPr id="0" name="Picture 18"/>
-                    <pic:cNvPicPr>
-                      <a:picLocks noChangeAspect="1" noChangeArrowheads="1"/>
-                    </pic:cNvPicPr>
-                  </pic:nvPicPr>
-                  <pic:blipFill>
-                    <a:blip r:embed="rId10">
-                      <a:extLst/>
-                    </a:blip>
-                    <a:srcRect/>
-                    <a:stretch>
-                      <a:fillRect/>
-                    </a:stretch>
-                  </pic:blipFill>
-                  <pic:spPr bwMode="auto">
-                    <a:xfrm>
-                      <a:off x="0" y="0"/>
-                      <a:ext cx="243840" cy="173990"/>
-                    </a:xfrm>
-                    <a:prstGeom prst="rect">
-                      <a:avLst/>
-                    </a:prstGeom>
-                    <a:noFill/>
-                    <a:ln>
-                      <a:noFill/>
-                    </a:ln>
                   </pic:spPr>
                 </pic:pic>
               </a:graphicData>
@@ -12895,64 +10863,10 @@
           </wp:inline>
         </w:drawing>
       </w:r>
-      <w:r>
-        <w:rPr>
-          <w:rFonts w:ascii="Calibri" w:eastAsia="Calibri" w:hAnsi="Calibri" w:cs="Calibri"/>
-          <w:color w:val="595959"/>
-          <w:sz w:val="18"/>
-          <w:szCs w:val="18"/>
-          <w:lang w:val="ru-RU"/>
-        </w:rPr>
-        <w:t xml:space="preserve"> </w:t>
-      </w:r>
-      <w:proofErr w:type="spellStart"/>
-      <w:r>
-        <w:rPr>
-          <w:rFonts w:ascii="Calibri" w:eastAsia="Calibri" w:hAnsi="Calibri" w:cs="Calibri"/>
-          <w:color w:val="595959"/>
-          <w:sz w:val="18"/>
-          <w:szCs w:val="18"/>
-          <w:lang w:val="ru-RU"/>
-        </w:rPr>
-        <w:t>Ефективност</w:t>
-      </w:r>
-      <w:proofErr w:type="spellEnd"/>
-      <w:r>
-        <w:rPr>
-          <w:rFonts w:ascii="Calibri" w:eastAsia="Calibri" w:hAnsi="Calibri" w:cs="Calibri"/>
-          <w:color w:val="595959"/>
-          <w:sz w:val="18"/>
-          <w:szCs w:val="18"/>
-          <w:lang w:val="ru-RU"/>
-        </w:rPr>
-        <w:t xml:space="preserve"> (</w:t>
-      </w:r>
-      <w:proofErr w:type="spellStart"/>
-      <w:r>
-        <w:rPr>
-          <w:rFonts w:ascii="Calibri" w:eastAsia="Calibri" w:hAnsi="Calibri" w:cs="Calibri"/>
-          <w:color w:val="595959"/>
-          <w:sz w:val="18"/>
-          <w:szCs w:val="18"/>
-          <w:lang w:val="ru-RU"/>
-        </w:rPr>
-        <w:t>ефикасност</w:t>
-      </w:r>
-      <w:proofErr w:type="spellEnd"/>
-      <w:r>
-        <w:rPr>
-          <w:rFonts w:ascii="Calibri" w:eastAsia="Calibri" w:hAnsi="Calibri" w:cs="Calibri"/>
-          <w:color w:val="595959"/>
-          <w:sz w:val="18"/>
-          <w:szCs w:val="18"/>
-          <w:lang w:val="ru-RU"/>
-        </w:rPr>
-        <w:t>)</w:t>
-      </w:r>
-    </w:p>
-    <w:p>
-      <w:pPr>
-        <w:spacing w:line="200" w:lineRule="exact"/>
+    </w:p>
+    <w:p>
+      <w:pPr>
+        <w:spacing w:line="20" w:lineRule="exact"/>
         <w:rPr>
           <w:sz w:val="20"/>
           <w:szCs w:val="20"/>
@@ -12962,57 +10876,7 @@
     </w:p>
     <w:p>
       <w:pPr>
-        <w:spacing w:line="200" w:lineRule="exact"/>
-        <w:rPr>
-          <w:sz w:val="20"/>
-          <w:szCs w:val="20"/>
-          <w:lang w:val="ru-RU"/>
-        </w:rPr>
-      </w:pPr>
-    </w:p>
-    <w:p>
-      <w:pPr>
-        <w:spacing w:line="200" w:lineRule="exact"/>
-        <w:rPr>
-          <w:sz w:val="20"/>
-          <w:szCs w:val="20"/>
-          <w:lang w:val="ru-RU"/>
-        </w:rPr>
-      </w:pPr>
-    </w:p>
-    <w:p>
-      <w:pPr>
-        <w:spacing w:line="200" w:lineRule="exact"/>
-        <w:rPr>
-          <w:sz w:val="20"/>
-          <w:szCs w:val="20"/>
-          <w:lang w:val="ru-RU"/>
-        </w:rPr>
-      </w:pPr>
-    </w:p>
-    <w:p>
-      <w:pPr>
-        <w:spacing w:line="200" w:lineRule="exact"/>
-        <w:rPr>
-          <w:sz w:val="20"/>
-          <w:szCs w:val="20"/>
-          <w:lang w:val="ru-RU"/>
-        </w:rPr>
-      </w:pPr>
-    </w:p>
-    <w:p>
-      <w:pPr>
-        <w:spacing w:line="200" w:lineRule="exact"/>
-        <w:rPr>
-          <w:sz w:val="20"/>
-          <w:szCs w:val="20"/>
-          <w:lang w:val="ru-RU"/>
-        </w:rPr>
-      </w:pPr>
-    </w:p>
-    <w:p>
-      <w:pPr>
-        <w:spacing w:line="200" w:lineRule="exact"/>
+        <w:spacing w:line="316" w:lineRule="exact"/>
         <w:rPr>
           <w:sz w:val="20"/>
           <w:szCs w:val="20"/>
@@ -13899,6 +11763,119 @@
     </w:lvl>
   </w:abstractNum>
   <w:abstractNum w:abstractNumId="14" w15:restartNumberingAfterBreak="0">
+    <w:nsid w:val="77DB6A74"/>
+    <w:multiLevelType w:val="hybridMultilevel"/>
+    <w:tmpl w:val="520ACC66"/>
+    <w:lvl w:ilvl="0" w:tplc="04020001">
+      <w:start w:val="1"/>
+      <w:numFmt w:val="bullet"/>
+      <w:lvlText w:val=""/>
+      <w:lvlJc w:val="left"/>
+      <w:pPr>
+        <w:ind w:left="720" w:hanging="360"/>
+      </w:pPr>
+      <w:rPr>
+        <w:rFonts w:ascii="Symbol" w:hAnsi="Symbol" w:hint="default"/>
+      </w:rPr>
+    </w:lvl>
+    <w:lvl w:ilvl="1" w:tplc="04020003" w:tentative="1">
+      <w:start w:val="1"/>
+      <w:numFmt w:val="bullet"/>
+      <w:lvlText w:val="o"/>
+      <w:lvlJc w:val="left"/>
+      <w:pPr>
+        <w:ind w:left="1440" w:hanging="360"/>
+      </w:pPr>
+      <w:rPr>
+        <w:rFonts w:ascii="Courier New" w:hAnsi="Courier New" w:cs="Courier New" w:hint="default"/>
+      </w:rPr>
+    </w:lvl>
+    <w:lvl w:ilvl="2" w:tplc="04020005" w:tentative="1">
+      <w:start w:val="1"/>
+      <w:numFmt w:val="bullet"/>
+      <w:lvlText w:val=""/>
+      <w:lvlJc w:val="left"/>
+      <w:pPr>
+        <w:ind w:left="2160" w:hanging="360"/>
+      </w:pPr>
+      <w:rPr>
+        <w:rFonts w:ascii="Wingdings" w:hAnsi="Wingdings" w:hint="default"/>
+      </w:rPr>
+    </w:lvl>
+    <w:lvl w:ilvl="3" w:tplc="04020001" w:tentative="1">
+      <w:start w:val="1"/>
+      <w:numFmt w:val="bullet"/>
+      <w:lvlText w:val=""/>
+      <w:lvlJc w:val="left"/>
+      <w:pPr>
+        <w:ind w:left="2880" w:hanging="360"/>
+      </w:pPr>
+      <w:rPr>
+        <w:rFonts w:ascii="Symbol" w:hAnsi="Symbol" w:hint="default"/>
+      </w:rPr>
+    </w:lvl>
+    <w:lvl w:ilvl="4" w:tplc="04020003" w:tentative="1">
+      <w:start w:val="1"/>
+      <w:numFmt w:val="bullet"/>
+      <w:lvlText w:val="o"/>
+      <w:lvlJc w:val="left"/>
+      <w:pPr>
+        <w:ind w:left="3600" w:hanging="360"/>
+      </w:pPr>
+      <w:rPr>
+        <w:rFonts w:ascii="Courier New" w:hAnsi="Courier New" w:cs="Courier New" w:hint="default"/>
+      </w:rPr>
+    </w:lvl>
+    <w:lvl w:ilvl="5" w:tplc="04020005" w:tentative="1">
+      <w:start w:val="1"/>
+      <w:numFmt w:val="bullet"/>
+      <w:lvlText w:val=""/>
+      <w:lvlJc w:val="left"/>
+      <w:pPr>
+        <w:ind w:left="4320" w:hanging="360"/>
+      </w:pPr>
+      <w:rPr>
+        <w:rFonts w:ascii="Wingdings" w:hAnsi="Wingdings" w:hint="default"/>
+      </w:rPr>
+    </w:lvl>
+    <w:lvl w:ilvl="6" w:tplc="04020001" w:tentative="1">
+      <w:start w:val="1"/>
+      <w:numFmt w:val="bullet"/>
+      <w:lvlText w:val=""/>
+      <w:lvlJc w:val="left"/>
+      <w:pPr>
+        <w:ind w:left="5040" w:hanging="360"/>
+      </w:pPr>
+      <w:rPr>
+        <w:rFonts w:ascii="Symbol" w:hAnsi="Symbol" w:hint="default"/>
+      </w:rPr>
+    </w:lvl>
+    <w:lvl w:ilvl="7" w:tplc="04020003" w:tentative="1">
+      <w:start w:val="1"/>
+      <w:numFmt w:val="bullet"/>
+      <w:lvlText w:val="o"/>
+      <w:lvlJc w:val="left"/>
+      <w:pPr>
+        <w:ind w:left="5760" w:hanging="360"/>
+      </w:pPr>
+      <w:rPr>
+        <w:rFonts w:ascii="Courier New" w:hAnsi="Courier New" w:cs="Courier New" w:hint="default"/>
+      </w:rPr>
+    </w:lvl>
+    <w:lvl w:ilvl="8" w:tplc="04020005" w:tentative="1">
+      <w:start w:val="1"/>
+      <w:numFmt w:val="bullet"/>
+      <w:lvlText w:val=""/>
+      <w:lvlJc w:val="left"/>
+      <w:pPr>
+        <w:ind w:left="6480" w:hanging="360"/>
+      </w:pPr>
+      <w:rPr>
+        <w:rFonts w:ascii="Wingdings" w:hAnsi="Wingdings" w:hint="default"/>
+      </w:rPr>
+    </w:lvl>
+  </w:abstractNum>
+  <w:abstractNum w:abstractNumId="15" w15:restartNumberingAfterBreak="0">
     <w:nsid w:val="79E2A9E3"/>
     <w:multiLevelType w:val="hybridMultilevel"/>
     <w:tmpl w:val="672A30E6"/>
@@ -13953,7 +11930,7 @@
     <w:abstractNumId w:val="8"/>
   </w:num>
   <w:num w:numId="2">
-    <w:abstractNumId w:val="14"/>
+    <w:abstractNumId w:val="15"/>
   </w:num>
   <w:num w:numId="3">
     <w:abstractNumId w:val="13"/>
@@ -13993,6 +11970,9 @@
   </w:num>
   <w:num w:numId="15">
     <w:abstractNumId w:val="6"/>
+  </w:num>
+  <w:num w:numId="16">
+    <w:abstractNumId w:val="14"/>
   </w:num>
 </w:numbering>
 </file>
@@ -14728,7 +12708,7 @@
 </file>
 
 <file path=customXml/itemProps1.xml><?xml version="1.0" encoding="utf-8"?>
-<ds:datastoreItem xmlns:ds="http://schemas.openxmlformats.org/officeDocument/2006/customXml" ds:itemID="{DC7AB526-8BE1-4475-BD7B-F7CE8ACE25C0}">
+<ds:datastoreItem xmlns:ds="http://schemas.openxmlformats.org/officeDocument/2006/customXml" ds:itemID="{178069CE-82C7-4F21-A36C-6EEE1B9040B1}">
   <ds:schemaRefs>
     <ds:schemaRef ds:uri="http://schemas.openxmlformats.org/officeDocument/2006/bibliography"/>
   </ds:schemaRefs>

</xml_diff>